<commit_message>
projet: remise intermédiaire 1
</commit_message>
<xml_diff>
--- a/Seq_3/DS_2/DANIEL DE LA CUEVA - DS2 - NI16.docx
+++ b/Seq_3/DS_2/DANIEL DE LA CUEVA - DS2 - NI16.docx
@@ -348,7 +348,29 @@
                 <w:sz w:val="18"/>
                 <w:szCs w:val="18"/>
               </w:rPr>
-              <w:t>(tel qu’il figure dans le fascicule devoirs)</w:t>
+              <w:t>(</w:t>
+            </w:r>
+            <w:proofErr w:type="gramStart"/>
+            <w:r>
+              <w:rPr>
+                <w:rFonts w:ascii="Arial" w:hAnsi="Arial" w:cs="Arial"/>
+                <w:bCs/>
+                <w:color w:val="000000"/>
+                <w:sz w:val="18"/>
+                <w:szCs w:val="18"/>
+              </w:rPr>
+              <w:t>tel</w:t>
+            </w:r>
+            <w:proofErr w:type="gramEnd"/>
+            <w:r>
+              <w:rPr>
+                <w:rFonts w:ascii="Arial" w:hAnsi="Arial" w:cs="Arial"/>
+                <w:bCs/>
+                <w:color w:val="000000"/>
+                <w:sz w:val="18"/>
+                <w:szCs w:val="18"/>
+              </w:rPr>
+              <w:t xml:space="preserve"> qu’il figure dans le fascicule devoirs)</w:t>
             </w:r>
           </w:p>
           <w:p>
@@ -410,6 +432,7 @@
               </w:rPr>
               <w:t xml:space="preserve">, </w:t>
             </w:r>
+            <w:proofErr w:type="gramStart"/>
             <w:r>
               <w:rPr>
                 <w:rFonts w:ascii="Arial" w:hAnsi="Arial" w:cs="Arial"/>
@@ -431,6 +454,7 @@
               </w:rPr>
               <w:t>obligatoirement</w:t>
             </w:r>
+            <w:proofErr w:type="gramEnd"/>
             <w:r>
               <w:rPr>
                 <w:rFonts w:ascii="Arial" w:hAnsi="Arial" w:cs="Arial"/>
@@ -759,7 +783,6 @@
                 <w:color w:val="000000"/>
                 <w:sz w:val="22"/>
                 <w:szCs w:val="22"/>
-                <w:lang w:val="es-ES"/>
               </w:rPr>
             </w:pPr>
             <w:r>
@@ -770,7 +793,6 @@
                 <w:color w:val="000000"/>
                 <w:sz w:val="22"/>
                 <w:szCs w:val="22"/>
-                <w:lang w:val="es-ES"/>
               </w:rPr>
               <w:t xml:space="preserve">Nom : </w:t>
             </w:r>
@@ -782,7 +804,6 @@
                 <w:sz w:val="20"/>
                 <w:szCs w:val="20"/>
                 <w:shd w:val="clear" w:color="auto" w:fill="39B4B2"/>
-                <w:lang w:val="es-ES"/>
               </w:rPr>
               <w:t>DE LA CUEVA PUERTAS</w:t>
             </w:r>
@@ -1761,7 +1782,23 @@
           <w:sz w:val="22"/>
           <w:szCs w:val="22"/>
         </w:rPr>
-        <w:t>Ce carré pourrait être représenté en python comme une matrice. Le carré présenté à la première page de l’énoncé se représenterait :</w:t>
+        <w:t xml:space="preserve">Ce carré pourrait être représenté en python </w:t>
+      </w:r>
+      <w:r>
+        <w:rPr>
+          <w:color w:val="000000"/>
+          <w:sz w:val="22"/>
+          <w:szCs w:val="22"/>
+        </w:rPr>
+        <w:t>par</w:t>
+      </w:r>
+      <w:r>
+        <w:rPr>
+          <w:color w:val="000000"/>
+          <w:sz w:val="22"/>
+          <w:szCs w:val="22"/>
+        </w:rPr>
+        <w:t xml:space="preserve"> une matrice. Le carré présenté à la première page de l’énoncé se représenterait :</w:t>
       </w:r>
     </w:p>
     <w:p>
@@ -1994,10 +2031,45 @@
         </w:numPr>
       </w:pPr>
       <w:r>
+        <w:t xml:space="preserve">La longueur </w:t>
+      </w:r>
+      <w:r>
+        <w:t>d</w:t>
+      </w:r>
+      <w:r>
+        <w:t>e la matrice représentant le</w:t>
+      </w:r>
+      <w:r>
+        <w:t xml:space="preserve"> carré </w:t>
+      </w:r>
+      <w:r>
+        <w:t>vaudra le nombre d</w:t>
+      </w:r>
+      <w:r>
+        <w:t>e lignes</w:t>
+      </w:r>
+      <w:r>
+        <w:t xml:space="preserve"> de la matrice. </w:t>
+      </w:r>
+      <w:r>
         <w:t>Sa valeur est</w:t>
       </w:r>
       <w:r>
-        <w:t> : len(carre) = 3</w:t>
+        <w:t> </w:t>
+      </w:r>
+      <w:r>
+        <w:t>ici :</w:t>
+      </w:r>
+      <w:r>
+        <w:t xml:space="preserve"> </w:t>
+      </w:r>
+      <w:proofErr w:type="spellStart"/>
+      <w:r>
+        <w:t>len</w:t>
+      </w:r>
+      <w:proofErr w:type="spellEnd"/>
+      <w:r>
+        <w:t>(carre) = 3</w:t>
       </w:r>
     </w:p>
     <w:p/>
@@ -2024,6 +2096,17 @@
           <w:numId w:val="13"/>
         </w:numPr>
       </w:pPr>
+      <w:proofErr w:type="gramStart"/>
+      <w:r>
+        <w:t>carre[</w:t>
+      </w:r>
+      <w:proofErr w:type="gramEnd"/>
+      <w:r>
+        <w:t>0][0]</w:t>
+      </w:r>
+      <w:r>
+        <w:t xml:space="preserve"> : élément situé sur la première ligne et la première colonne de la matrice, ici : </w:t>
+      </w:r>
       <w:r>
         <w:t>carre[0][0] = 4</w:t>
       </w:r>
@@ -2036,13 +2119,262 @@
           <w:numId w:val="13"/>
         </w:numPr>
       </w:pPr>
+      <w:proofErr w:type="gramStart"/>
+      <w:r>
+        <w:t>carre[</w:t>
+      </w:r>
+      <w:proofErr w:type="gramEnd"/>
+      <w:r>
+        <w:t>2][1]</w:t>
+      </w:r>
+      <w:r>
+        <w:t xml:space="preserve"> : élément situé sur la troisième ligne et la deuxième colonne de la matrice, ici : </w:t>
+      </w:r>
       <w:r>
         <w:t>carre[2][1] = 1</w:t>
       </w:r>
     </w:p>
     <w:p>
       <w:pPr>
-        <w:ind w:left="720"/>
+        <w:widowControl/>
+        <w:suppressAutoHyphens w:val="0"/>
+        <w:spacing w:line="285" w:lineRule="atLeast"/>
+        <w:rPr>
+          <w:lang w:val="es-ES" w:eastAsia="es-ES"/>
+        </w:rPr>
+      </w:pPr>
+    </w:p>
+    <w:p>
+      <w:pPr>
+        <w:pStyle w:val="Prrafodelista"/>
+        <w:widowControl/>
+        <w:numPr>
+          <w:ilvl w:val="0"/>
+          <w:numId w:val="11"/>
+        </w:numPr>
+        <w:suppressAutoHyphens w:val="0"/>
+        <w:spacing w:line="285" w:lineRule="atLeast"/>
+        <w:rPr>
+          <w:lang w:eastAsia="es-ES"/>
+        </w:rPr>
+      </w:pPr>
+      <w:r>
+        <w:rPr>
+          <w:lang w:eastAsia="es-ES"/>
+        </w:rPr>
+        <w:t>Les indices de la ligne et</w:t>
+      </w:r>
+      <w:r>
+        <w:rPr>
+          <w:lang w:eastAsia="es-ES"/>
+        </w:rPr>
+        <w:t xml:space="preserve"> la colonne de la valeur centrale </w:t>
+      </w:r>
+      <w:r>
+        <w:rPr>
+          <w:lang w:eastAsia="es-ES"/>
+        </w:rPr>
+        <w:t xml:space="preserve">pour un carré d’ordre n, avec n impair (sinon il n’y aurait pas de valeur centrale) et représenté sur python, </w:t>
+      </w:r>
+      <w:r>
+        <w:rPr>
+          <w:lang w:eastAsia="es-ES"/>
+        </w:rPr>
+        <w:t xml:space="preserve">peuvent être obtenus </w:t>
+      </w:r>
+      <w:r>
+        <w:rPr>
+          <w:lang w:eastAsia="es-ES"/>
+        </w:rPr>
+        <w:t>avec le calcul : i = [(n+1)</w:t>
+      </w:r>
+      <w:r>
+        <w:rPr>
+          <w:lang w:eastAsia="es-ES"/>
+        </w:rPr>
+        <w:t xml:space="preserve"> </w:t>
+      </w:r>
+      <w:r>
+        <w:rPr>
+          <w:lang w:eastAsia="es-ES"/>
+        </w:rPr>
+        <w:t>/</w:t>
+      </w:r>
+      <w:r>
+        <w:rPr>
+          <w:lang w:eastAsia="es-ES"/>
+        </w:rPr>
+        <w:t xml:space="preserve"> </w:t>
+      </w:r>
+      <w:r>
+        <w:rPr>
+          <w:lang w:eastAsia="es-ES"/>
+        </w:rPr>
+        <w:t>2]</w:t>
+      </w:r>
+      <w:r>
+        <w:rPr>
+          <w:lang w:eastAsia="es-ES"/>
+        </w:rPr>
+        <w:t xml:space="preserve"> </w:t>
+      </w:r>
+      <w:r>
+        <w:rPr>
+          <w:lang w:eastAsia="es-ES"/>
+        </w:rPr>
+        <w:t>-</w:t>
+      </w:r>
+      <w:r>
+        <w:rPr>
+          <w:lang w:eastAsia="es-ES"/>
+        </w:rPr>
+        <w:t xml:space="preserve"> </w:t>
+      </w:r>
+      <w:r>
+        <w:rPr>
+          <w:lang w:eastAsia="es-ES"/>
+        </w:rPr>
+        <w:t>1</w:t>
+      </w:r>
+    </w:p>
+    <w:p>
+      <w:pPr>
+        <w:pStyle w:val="Prrafodelista"/>
+        <w:widowControl/>
+        <w:suppressAutoHyphens w:val="0"/>
+        <w:spacing w:line="285" w:lineRule="atLeast"/>
+        <w:rPr>
+          <w:lang w:eastAsia="es-ES"/>
+        </w:rPr>
+      </w:pPr>
+    </w:p>
+    <w:p>
+      <w:pPr>
+        <w:pStyle w:val="Prrafodelista"/>
+        <w:widowControl/>
+        <w:suppressAutoHyphens w:val="0"/>
+        <w:spacing w:line="285" w:lineRule="atLeast"/>
+        <w:rPr>
+          <w:lang w:eastAsia="es-ES"/>
+        </w:rPr>
+      </w:pPr>
+      <w:r>
+        <w:rPr>
+          <w:lang w:eastAsia="es-ES"/>
+        </w:rPr>
+        <w:t>Ici : i = [(3+1) / 2] - 1 = 1</w:t>
+      </w:r>
+    </w:p>
+    <w:p>
+      <w:pPr>
+        <w:pStyle w:val="Prrafodelista"/>
+        <w:widowControl/>
+        <w:suppressAutoHyphens w:val="0"/>
+        <w:spacing w:line="285" w:lineRule="atLeast"/>
+        <w:rPr>
+          <w:lang w:eastAsia="es-ES"/>
+        </w:rPr>
+      </w:pPr>
+    </w:p>
+    <w:p>
+      <w:pPr>
+        <w:ind w:firstLine="708"/>
+      </w:pPr>
+      <w:r>
+        <w:t>La valeur centrale de ce carré pourrait être récupérée à l’aide de l’expression :</w:t>
+      </w:r>
+    </w:p>
+    <w:p>
+      <w:pPr>
+        <w:pStyle w:val="Prrafodelista"/>
+        <w:widowControl/>
+        <w:shd w:val="clear" w:color="auto" w:fill="1E1E1E"/>
+        <w:suppressAutoHyphens w:val="0"/>
+        <w:spacing w:line="285" w:lineRule="atLeast"/>
+        <w:rPr>
+          <w:rFonts w:ascii="Consolas" w:hAnsi="Consolas"/>
+          <w:color w:val="D4D4D4"/>
+          <w:sz w:val="21"/>
+          <w:szCs w:val="21"/>
+          <w:lang w:val="es-ES" w:eastAsia="es-ES"/>
+        </w:rPr>
+      </w:pPr>
+      <w:proofErr w:type="gramStart"/>
+      <w:r>
+        <w:rPr>
+          <w:rFonts w:ascii="Consolas" w:hAnsi="Consolas"/>
+          <w:color w:val="9CDCFE"/>
+          <w:sz w:val="21"/>
+          <w:szCs w:val="21"/>
+          <w:lang w:val="es-ES" w:eastAsia="es-ES"/>
+        </w:rPr>
+        <w:t>carre</w:t>
+      </w:r>
+      <w:r>
+        <w:rPr>
+          <w:rFonts w:ascii="Consolas" w:hAnsi="Consolas"/>
+          <w:color w:val="D4D4D4"/>
+          <w:sz w:val="21"/>
+          <w:szCs w:val="21"/>
+          <w:lang w:val="es-ES" w:eastAsia="es-ES"/>
+        </w:rPr>
+        <w:t>[</w:t>
+      </w:r>
+      <w:proofErr w:type="gramEnd"/>
+      <w:r>
+        <w:rPr>
+          <w:rFonts w:ascii="Consolas" w:hAnsi="Consolas"/>
+          <w:color w:val="B5CEA8"/>
+          <w:sz w:val="21"/>
+          <w:szCs w:val="21"/>
+          <w:lang w:val="es-ES" w:eastAsia="es-ES"/>
+        </w:rPr>
+        <w:t>1</w:t>
+      </w:r>
+      <w:r>
+        <w:rPr>
+          <w:rFonts w:ascii="Consolas" w:hAnsi="Consolas"/>
+          <w:color w:val="D4D4D4"/>
+          <w:sz w:val="21"/>
+          <w:szCs w:val="21"/>
+          <w:lang w:val="es-ES" w:eastAsia="es-ES"/>
+        </w:rPr>
+        <w:t>][</w:t>
+      </w:r>
+      <w:r>
+        <w:rPr>
+          <w:rFonts w:ascii="Consolas" w:hAnsi="Consolas"/>
+          <w:color w:val="B5CEA8"/>
+          <w:sz w:val="21"/>
+          <w:szCs w:val="21"/>
+          <w:lang w:val="es-ES" w:eastAsia="es-ES"/>
+        </w:rPr>
+        <w:t>1</w:t>
+      </w:r>
+      <w:r>
+        <w:rPr>
+          <w:rFonts w:ascii="Consolas" w:hAnsi="Consolas"/>
+          <w:color w:val="D4D4D4"/>
+          <w:sz w:val="21"/>
+          <w:szCs w:val="21"/>
+          <w:lang w:val="es-ES" w:eastAsia="es-ES"/>
+        </w:rPr>
+        <w:t>]</w:t>
+      </w:r>
+    </w:p>
+    <w:p>
+      <w:pPr>
+        <w:widowControl/>
+        <w:suppressAutoHyphens w:val="0"/>
+        <w:spacing w:line="285" w:lineRule="atLeast"/>
+        <w:rPr>
+          <w:lang w:eastAsia="es-ES"/>
+        </w:rPr>
+      </w:pPr>
+    </w:p>
+    <w:p>
+      <w:pPr>
+        <w:pStyle w:val="Prrafodelista"/>
       </w:pPr>
     </w:p>
     <w:p>
@@ -2054,7 +2386,7 @@
         </w:numPr>
       </w:pPr>
       <w:r>
-        <w:t>La valeur centrale de ce carré pourrait être récupérée à l’aide de l’expression :</w:t>
+        <w:t>Fonction :</w:t>
       </w:r>
     </w:p>
     <w:p>
@@ -2069,16 +2401,62 @@
           <w:color w:val="D4D4D4"/>
           <w:sz w:val="21"/>
           <w:szCs w:val="21"/>
-          <w:lang w:val="es-ES" w:eastAsia="es-ES"/>
-        </w:rPr>
-      </w:pPr>
+          <w:lang w:eastAsia="es-ES"/>
+        </w:rPr>
+      </w:pPr>
+      <w:proofErr w:type="spellStart"/>
+      <w:proofErr w:type="gramStart"/>
+      <w:r>
+        <w:rPr>
+          <w:rFonts w:ascii="Consolas" w:hAnsi="Consolas"/>
+          <w:color w:val="569CD6"/>
+          <w:sz w:val="21"/>
+          <w:szCs w:val="21"/>
+          <w:lang w:eastAsia="es-ES"/>
+        </w:rPr>
+        <w:t>def</w:t>
+      </w:r>
+      <w:proofErr w:type="spellEnd"/>
+      <w:proofErr w:type="gramEnd"/>
+      <w:r>
+        <w:rPr>
+          <w:rFonts w:ascii="Consolas" w:hAnsi="Consolas"/>
+          <w:color w:val="D4D4D4"/>
+          <w:sz w:val="21"/>
+          <w:szCs w:val="21"/>
+          <w:lang w:eastAsia="es-ES"/>
+        </w:rPr>
+        <w:t xml:space="preserve"> </w:t>
+      </w:r>
+      <w:proofErr w:type="spellStart"/>
+      <w:r>
+        <w:rPr>
+          <w:rFonts w:ascii="Consolas" w:hAnsi="Consolas"/>
+          <w:color w:val="DCDCAA"/>
+          <w:sz w:val="21"/>
+          <w:szCs w:val="21"/>
+          <w:lang w:eastAsia="es-ES"/>
+        </w:rPr>
+        <w:t>somme_ligne</w:t>
+      </w:r>
+      <w:proofErr w:type="spellEnd"/>
+      <w:r>
+        <w:rPr>
+          <w:rFonts w:ascii="Consolas" w:hAnsi="Consolas"/>
+          <w:color w:val="D4D4D4"/>
+          <w:sz w:val="21"/>
+          <w:szCs w:val="21"/>
+          <w:lang w:eastAsia="es-ES"/>
+        </w:rPr>
+        <w:t>(</w:t>
+      </w:r>
       <w:r>
         <w:rPr>
           <w:rFonts w:ascii="Consolas" w:hAnsi="Consolas"/>
           <w:color w:val="9CDCFE"/>
           <w:sz w:val="21"/>
           <w:szCs w:val="21"/>
-          <w:lang w:val="es-ES" w:eastAsia="es-ES"/>
+          <w:lang w:eastAsia="es-ES"/>
         </w:rPr>
         <w:t>carre</w:t>
       </w:r>
@@ -2088,54 +2466,516 @@
           <w:color w:val="D4D4D4"/>
           <w:sz w:val="21"/>
           <w:szCs w:val="21"/>
-          <w:lang w:val="es-ES" w:eastAsia="es-ES"/>
+          <w:lang w:eastAsia="es-ES"/>
+        </w:rPr>
+        <w:t xml:space="preserve">, </w:t>
+      </w:r>
+      <w:r>
+        <w:rPr>
+          <w:rFonts w:ascii="Consolas" w:hAnsi="Consolas"/>
+          <w:color w:val="9CDCFE"/>
+          <w:sz w:val="21"/>
+          <w:szCs w:val="21"/>
+          <w:lang w:eastAsia="es-ES"/>
+        </w:rPr>
+        <w:t>k</w:t>
+      </w:r>
+      <w:r>
+        <w:rPr>
+          <w:rFonts w:ascii="Consolas" w:hAnsi="Consolas"/>
+          <w:color w:val="D4D4D4"/>
+          <w:sz w:val="21"/>
+          <w:szCs w:val="21"/>
+          <w:lang w:eastAsia="es-ES"/>
+        </w:rPr>
+        <w:t>):</w:t>
+      </w:r>
+    </w:p>
+    <w:p>
+      <w:pPr>
+        <w:pStyle w:val="Prrafodelista"/>
+        <w:widowControl/>
+        <w:shd w:val="clear" w:color="auto" w:fill="1E1E1E"/>
+        <w:suppressAutoHyphens w:val="0"/>
+        <w:spacing w:line="285" w:lineRule="atLeast"/>
+        <w:rPr>
+          <w:rFonts w:ascii="Consolas" w:hAnsi="Consolas"/>
+          <w:color w:val="D4D4D4"/>
+          <w:sz w:val="21"/>
+          <w:szCs w:val="21"/>
+          <w:lang w:eastAsia="es-ES"/>
+        </w:rPr>
+      </w:pPr>
+      <w:r>
+        <w:rPr>
+          <w:rFonts w:ascii="Consolas" w:hAnsi="Consolas"/>
+          <w:color w:val="D4D4D4"/>
+          <w:sz w:val="21"/>
+          <w:szCs w:val="21"/>
+          <w:lang w:eastAsia="es-ES"/>
+        </w:rPr>
+        <w:t xml:space="preserve">    </w:t>
+      </w:r>
+      <w:r>
+        <w:rPr>
+          <w:rFonts w:ascii="Consolas" w:hAnsi="Consolas"/>
+          <w:color w:val="CE9178"/>
+          <w:sz w:val="21"/>
+          <w:szCs w:val="21"/>
+          <w:lang w:eastAsia="es-ES"/>
+        </w:rPr>
+        <w:t>"""</w:t>
+      </w:r>
+    </w:p>
+    <w:p>
+      <w:pPr>
+        <w:pStyle w:val="Prrafodelista"/>
+        <w:widowControl/>
+        <w:shd w:val="clear" w:color="auto" w:fill="1E1E1E"/>
+        <w:suppressAutoHyphens w:val="0"/>
+        <w:spacing w:line="285" w:lineRule="atLeast"/>
+        <w:rPr>
+          <w:rFonts w:ascii="Consolas" w:hAnsi="Consolas"/>
+          <w:color w:val="D4D4D4"/>
+          <w:sz w:val="21"/>
+          <w:szCs w:val="21"/>
+          <w:lang w:eastAsia="es-ES"/>
+        </w:rPr>
+      </w:pPr>
+      <w:r>
+        <w:rPr>
+          <w:rFonts w:ascii="Consolas" w:hAnsi="Consolas"/>
+          <w:color w:val="CE9178"/>
+          <w:sz w:val="21"/>
+          <w:szCs w:val="21"/>
+          <w:lang w:eastAsia="es-ES"/>
+        </w:rPr>
+        <w:t xml:space="preserve">    Fonction renvoyant la somme des nombres de la ligne d'indice </w:t>
+      </w:r>
+    </w:p>
+    <w:p>
+      <w:pPr>
+        <w:pStyle w:val="Prrafodelista"/>
+        <w:widowControl/>
+        <w:shd w:val="clear" w:color="auto" w:fill="1E1E1E"/>
+        <w:suppressAutoHyphens w:val="0"/>
+        <w:spacing w:line="285" w:lineRule="atLeast"/>
+        <w:rPr>
+          <w:rFonts w:ascii="Consolas" w:hAnsi="Consolas"/>
+          <w:color w:val="D4D4D4"/>
+          <w:sz w:val="21"/>
+          <w:szCs w:val="21"/>
+          <w:lang w:eastAsia="es-ES"/>
+        </w:rPr>
+      </w:pPr>
+      <w:r>
+        <w:rPr>
+          <w:rFonts w:ascii="Consolas" w:hAnsi="Consolas"/>
+          <w:color w:val="CE9178"/>
+          <w:sz w:val="21"/>
+          <w:szCs w:val="21"/>
+          <w:lang w:eastAsia="es-ES"/>
+        </w:rPr>
+        <w:t xml:space="preserve">    </w:t>
+      </w:r>
+      <w:proofErr w:type="gramStart"/>
+      <w:r>
+        <w:rPr>
+          <w:rFonts w:ascii="Consolas" w:hAnsi="Consolas"/>
+          <w:color w:val="CE9178"/>
+          <w:sz w:val="21"/>
+          <w:szCs w:val="21"/>
+          <w:lang w:eastAsia="es-ES"/>
+        </w:rPr>
+        <w:t>k</w:t>
+      </w:r>
+      <w:proofErr w:type="gramEnd"/>
+      <w:r>
+        <w:rPr>
+          <w:rFonts w:ascii="Consolas" w:hAnsi="Consolas"/>
+          <w:color w:val="CE9178"/>
+          <w:sz w:val="21"/>
+          <w:szCs w:val="21"/>
+          <w:lang w:eastAsia="es-ES"/>
+        </w:rPr>
+        <w:t xml:space="preserve"> d'un carré pris en paramètre</w:t>
+      </w:r>
+    </w:p>
+    <w:p>
+      <w:pPr>
+        <w:pStyle w:val="Prrafodelista"/>
+        <w:widowControl/>
+        <w:shd w:val="clear" w:color="auto" w:fill="1E1E1E"/>
+        <w:suppressAutoHyphens w:val="0"/>
+        <w:spacing w:line="285" w:lineRule="atLeast"/>
+        <w:rPr>
+          <w:rFonts w:ascii="Consolas" w:hAnsi="Consolas"/>
+          <w:color w:val="D4D4D4"/>
+          <w:sz w:val="21"/>
+          <w:szCs w:val="21"/>
+          <w:lang w:eastAsia="es-ES"/>
+        </w:rPr>
+      </w:pPr>
+      <w:r>
+        <w:rPr>
+          <w:rFonts w:ascii="Consolas" w:hAnsi="Consolas"/>
+          <w:color w:val="CE9178"/>
+          <w:sz w:val="21"/>
+          <w:szCs w:val="21"/>
+          <w:lang w:eastAsia="es-ES"/>
+        </w:rPr>
+        <w:t xml:space="preserve">    </w:t>
+      </w:r>
+      <w:r>
+        <w:rPr>
+          <w:rFonts w:ascii="Consolas" w:hAnsi="Consolas"/>
+          <w:color w:val="CE9178"/>
+          <w:sz w:val="21"/>
+          <w:szCs w:val="21"/>
+          <w:lang w:eastAsia="es-ES"/>
+        </w:rPr>
+        <w:t>"""</w:t>
+      </w:r>
+    </w:p>
+    <w:p>
+      <w:pPr>
+        <w:pStyle w:val="Prrafodelista"/>
+        <w:widowControl/>
+        <w:shd w:val="clear" w:color="auto" w:fill="1E1E1E"/>
+        <w:suppressAutoHyphens w:val="0"/>
+        <w:spacing w:line="285" w:lineRule="atLeast"/>
+        <w:rPr>
+          <w:rFonts w:ascii="Consolas" w:hAnsi="Consolas"/>
+          <w:color w:val="D4D4D4"/>
+          <w:sz w:val="21"/>
+          <w:szCs w:val="21"/>
+          <w:lang w:eastAsia="es-ES"/>
+        </w:rPr>
+      </w:pPr>
+      <w:r>
+        <w:rPr>
+          <w:rFonts w:ascii="Consolas" w:hAnsi="Consolas"/>
+          <w:color w:val="D4D4D4"/>
+          <w:sz w:val="21"/>
+          <w:szCs w:val="21"/>
+          <w:lang w:eastAsia="es-ES"/>
+        </w:rPr>
+        <w:t xml:space="preserve">    </w:t>
+      </w:r>
+      <w:proofErr w:type="gramStart"/>
+      <w:r>
+        <w:rPr>
+          <w:rFonts w:ascii="Consolas" w:hAnsi="Consolas"/>
+          <w:color w:val="9CDCFE"/>
+          <w:sz w:val="21"/>
+          <w:szCs w:val="21"/>
+          <w:lang w:eastAsia="es-ES"/>
+        </w:rPr>
+        <w:t>somme</w:t>
+      </w:r>
+      <w:proofErr w:type="gramEnd"/>
+      <w:r>
+        <w:rPr>
+          <w:rFonts w:ascii="Consolas" w:hAnsi="Consolas"/>
+          <w:color w:val="D4D4D4"/>
+          <w:sz w:val="21"/>
+          <w:szCs w:val="21"/>
+          <w:lang w:eastAsia="es-ES"/>
+        </w:rPr>
+        <w:t xml:space="preserve"> = </w:t>
+      </w:r>
+      <w:r>
+        <w:rPr>
+          <w:rFonts w:ascii="Consolas" w:hAnsi="Consolas"/>
+          <w:color w:val="B5CEA8"/>
+          <w:sz w:val="21"/>
+          <w:szCs w:val="21"/>
+          <w:lang w:eastAsia="es-ES"/>
+        </w:rPr>
+        <w:t>0</w:t>
+      </w:r>
+    </w:p>
+    <w:p>
+      <w:pPr>
+        <w:pStyle w:val="Prrafodelista"/>
+        <w:widowControl/>
+        <w:shd w:val="clear" w:color="auto" w:fill="1E1E1E"/>
+        <w:suppressAutoHyphens w:val="0"/>
+        <w:spacing w:line="285" w:lineRule="atLeast"/>
+        <w:rPr>
+          <w:rFonts w:ascii="Consolas" w:hAnsi="Consolas"/>
+          <w:color w:val="D4D4D4"/>
+          <w:sz w:val="21"/>
+          <w:szCs w:val="21"/>
+          <w:lang w:eastAsia="es-ES"/>
+        </w:rPr>
+      </w:pPr>
+      <w:r>
+        <w:rPr>
+          <w:rFonts w:ascii="Consolas" w:hAnsi="Consolas"/>
+          <w:color w:val="D4D4D4"/>
+          <w:sz w:val="21"/>
+          <w:szCs w:val="21"/>
+          <w:lang w:eastAsia="es-ES"/>
+        </w:rPr>
+        <w:t xml:space="preserve">    </w:t>
+      </w:r>
+      <w:proofErr w:type="gramStart"/>
+      <w:r>
+        <w:rPr>
+          <w:rFonts w:ascii="Consolas" w:hAnsi="Consolas"/>
+          <w:color w:val="C586C0"/>
+          <w:sz w:val="21"/>
+          <w:szCs w:val="21"/>
+          <w:lang w:eastAsia="es-ES"/>
+        </w:rPr>
+        <w:t>for</w:t>
+      </w:r>
+      <w:proofErr w:type="gramEnd"/>
+      <w:r>
+        <w:rPr>
+          <w:rFonts w:ascii="Consolas" w:hAnsi="Consolas"/>
+          <w:color w:val="D4D4D4"/>
+          <w:sz w:val="21"/>
+          <w:szCs w:val="21"/>
+          <w:lang w:eastAsia="es-ES"/>
+        </w:rPr>
+        <w:t xml:space="preserve"> </w:t>
+      </w:r>
+      <w:r>
+        <w:rPr>
+          <w:rFonts w:ascii="Consolas" w:hAnsi="Consolas"/>
+          <w:color w:val="9CDCFE"/>
+          <w:sz w:val="21"/>
+          <w:szCs w:val="21"/>
+          <w:lang w:eastAsia="es-ES"/>
+        </w:rPr>
+        <w:t>nombre</w:t>
+      </w:r>
+      <w:r>
+        <w:rPr>
+          <w:rFonts w:ascii="Consolas" w:hAnsi="Consolas"/>
+          <w:color w:val="D4D4D4"/>
+          <w:sz w:val="21"/>
+          <w:szCs w:val="21"/>
+          <w:lang w:eastAsia="es-ES"/>
+        </w:rPr>
+        <w:t xml:space="preserve"> </w:t>
+      </w:r>
+      <w:r>
+        <w:rPr>
+          <w:rFonts w:ascii="Consolas" w:hAnsi="Consolas"/>
+          <w:color w:val="C586C0"/>
+          <w:sz w:val="21"/>
+          <w:szCs w:val="21"/>
+          <w:lang w:eastAsia="es-ES"/>
+        </w:rPr>
+        <w:t>in</w:t>
+      </w:r>
+      <w:r>
+        <w:rPr>
+          <w:rFonts w:ascii="Consolas" w:hAnsi="Consolas"/>
+          <w:color w:val="D4D4D4"/>
+          <w:sz w:val="21"/>
+          <w:szCs w:val="21"/>
+          <w:lang w:eastAsia="es-ES"/>
+        </w:rPr>
+        <w:t xml:space="preserve"> </w:t>
+      </w:r>
+      <w:r>
+        <w:rPr>
+          <w:rFonts w:ascii="Consolas" w:hAnsi="Consolas"/>
+          <w:color w:val="9CDCFE"/>
+          <w:sz w:val="21"/>
+          <w:szCs w:val="21"/>
+          <w:lang w:eastAsia="es-ES"/>
+        </w:rPr>
+        <w:t>carre</w:t>
+      </w:r>
+      <w:r>
+        <w:rPr>
+          <w:rFonts w:ascii="Consolas" w:hAnsi="Consolas"/>
+          <w:color w:val="D4D4D4"/>
+          <w:sz w:val="21"/>
+          <w:szCs w:val="21"/>
+          <w:lang w:eastAsia="es-ES"/>
         </w:rPr>
         <w:t>[</w:t>
       </w:r>
       <w:r>
         <w:rPr>
           <w:rFonts w:ascii="Consolas" w:hAnsi="Consolas"/>
-          <w:color w:val="B5CEA8"/>
-          <w:sz w:val="21"/>
-          <w:szCs w:val="21"/>
-          <w:lang w:val="es-ES" w:eastAsia="es-ES"/>
-        </w:rPr>
-        <w:t>1</w:t>
-      </w:r>
-      <w:r>
-        <w:rPr>
-          <w:rFonts w:ascii="Consolas" w:hAnsi="Consolas"/>
-          <w:color w:val="D4D4D4"/>
-          <w:sz w:val="21"/>
-          <w:szCs w:val="21"/>
-          <w:lang w:val="es-ES" w:eastAsia="es-ES"/>
-        </w:rPr>
-        <w:t>][</w:t>
-      </w:r>
-      <w:r>
-        <w:rPr>
-          <w:rFonts w:ascii="Consolas" w:hAnsi="Consolas"/>
-          <w:color w:val="B5CEA8"/>
-          <w:sz w:val="21"/>
-          <w:szCs w:val="21"/>
-          <w:lang w:val="es-ES" w:eastAsia="es-ES"/>
-        </w:rPr>
-        <w:t>1</w:t>
-      </w:r>
-      <w:r>
-        <w:rPr>
-          <w:rFonts w:ascii="Consolas" w:hAnsi="Consolas"/>
-          <w:color w:val="D4D4D4"/>
-          <w:sz w:val="21"/>
-          <w:szCs w:val="21"/>
-          <w:lang w:val="es-ES" w:eastAsia="es-ES"/>
-        </w:rPr>
-        <w:t>]</w:t>
+          <w:color w:val="9CDCFE"/>
+          <w:sz w:val="21"/>
+          <w:szCs w:val="21"/>
+          <w:lang w:eastAsia="es-ES"/>
+        </w:rPr>
+        <w:t>k</w:t>
+      </w:r>
+      <w:r>
+        <w:rPr>
+          <w:rFonts w:ascii="Consolas" w:hAnsi="Consolas"/>
+          <w:color w:val="D4D4D4"/>
+          <w:sz w:val="21"/>
+          <w:szCs w:val="21"/>
+          <w:lang w:eastAsia="es-ES"/>
+        </w:rPr>
+        <w:t>]:</w:t>
       </w:r>
     </w:p>
     <w:p>
       <w:pPr>
         <w:pStyle w:val="Prrafodelista"/>
+        <w:widowControl/>
+        <w:shd w:val="clear" w:color="auto" w:fill="1E1E1E"/>
+        <w:suppressAutoHyphens w:val="0"/>
+        <w:spacing w:line="285" w:lineRule="atLeast"/>
+        <w:rPr>
+          <w:rFonts w:ascii="Consolas" w:hAnsi="Consolas"/>
+          <w:color w:val="D4D4D4"/>
+          <w:sz w:val="21"/>
+          <w:szCs w:val="21"/>
+          <w:lang w:eastAsia="es-ES"/>
+        </w:rPr>
+      </w:pPr>
+      <w:r>
+        <w:rPr>
+          <w:rFonts w:ascii="Consolas" w:hAnsi="Consolas"/>
+          <w:color w:val="D4D4D4"/>
+          <w:sz w:val="21"/>
+          <w:szCs w:val="21"/>
+          <w:lang w:eastAsia="es-ES"/>
+        </w:rPr>
+        <w:t xml:space="preserve">        </w:t>
+      </w:r>
+      <w:proofErr w:type="gramStart"/>
+      <w:r>
+        <w:rPr>
+          <w:rFonts w:ascii="Consolas" w:hAnsi="Consolas"/>
+          <w:color w:val="9CDCFE"/>
+          <w:sz w:val="21"/>
+          <w:szCs w:val="21"/>
+          <w:lang w:eastAsia="es-ES"/>
+        </w:rPr>
+        <w:t>somme</w:t>
+      </w:r>
+      <w:proofErr w:type="gramEnd"/>
+      <w:r>
+        <w:rPr>
+          <w:rFonts w:ascii="Consolas" w:hAnsi="Consolas"/>
+          <w:color w:val="D4D4D4"/>
+          <w:sz w:val="21"/>
+          <w:szCs w:val="21"/>
+          <w:lang w:eastAsia="es-ES"/>
+        </w:rPr>
+        <w:t xml:space="preserve"> += </w:t>
+      </w:r>
+      <w:proofErr w:type="spellStart"/>
+      <w:r>
+        <w:rPr>
+          <w:rFonts w:ascii="Consolas" w:hAnsi="Consolas"/>
+          <w:color w:val="4EC9B0"/>
+          <w:sz w:val="21"/>
+          <w:szCs w:val="21"/>
+          <w:lang w:eastAsia="es-ES"/>
+        </w:rPr>
+        <w:t>int</w:t>
+      </w:r>
+      <w:proofErr w:type="spellEnd"/>
+      <w:r>
+        <w:rPr>
+          <w:rFonts w:ascii="Consolas" w:hAnsi="Consolas"/>
+          <w:color w:val="D4D4D4"/>
+          <w:sz w:val="21"/>
+          <w:szCs w:val="21"/>
+          <w:lang w:eastAsia="es-ES"/>
+        </w:rPr>
+        <w:t>(</w:t>
+      </w:r>
+      <w:r>
+        <w:rPr>
+          <w:rFonts w:ascii="Consolas" w:hAnsi="Consolas"/>
+          <w:color w:val="9CDCFE"/>
+          <w:sz w:val="21"/>
+          <w:szCs w:val="21"/>
+          <w:lang w:eastAsia="es-ES"/>
+        </w:rPr>
+        <w:t>nombre</w:t>
+      </w:r>
+      <w:r>
+        <w:rPr>
+          <w:rFonts w:ascii="Consolas" w:hAnsi="Consolas"/>
+          <w:color w:val="D4D4D4"/>
+          <w:sz w:val="21"/>
+          <w:szCs w:val="21"/>
+          <w:lang w:eastAsia="es-ES"/>
+        </w:rPr>
+        <w:t>)</w:t>
+      </w:r>
+    </w:p>
+    <w:p>
+      <w:pPr>
+        <w:pStyle w:val="Prrafodelista"/>
+        <w:widowControl/>
+        <w:shd w:val="clear" w:color="auto" w:fill="1E1E1E"/>
+        <w:suppressAutoHyphens w:val="0"/>
+        <w:spacing w:line="285" w:lineRule="atLeast"/>
+        <w:rPr>
+          <w:rFonts w:ascii="Consolas" w:hAnsi="Consolas"/>
+          <w:color w:val="D4D4D4"/>
+          <w:sz w:val="21"/>
+          <w:szCs w:val="21"/>
+          <w:lang w:val="es-ES" w:eastAsia="es-ES"/>
+        </w:rPr>
+      </w:pPr>
+      <w:r>
+        <w:rPr>
+          <w:rFonts w:ascii="Consolas" w:hAnsi="Consolas"/>
+          <w:color w:val="D4D4D4"/>
+          <w:sz w:val="21"/>
+          <w:szCs w:val="21"/>
+          <w:lang w:eastAsia="es-ES"/>
+        </w:rPr>
+        <w:t xml:space="preserve">    </w:t>
+      </w:r>
+      <w:proofErr w:type="spellStart"/>
+      <w:r>
+        <w:rPr>
+          <w:rFonts w:ascii="Consolas" w:hAnsi="Consolas"/>
+          <w:color w:val="C586C0"/>
+          <w:sz w:val="21"/>
+          <w:szCs w:val="21"/>
+          <w:lang w:val="es-ES" w:eastAsia="es-ES"/>
+        </w:rPr>
+        <w:t>return</w:t>
+      </w:r>
+      <w:proofErr w:type="spellEnd"/>
+      <w:r>
+        <w:rPr>
+          <w:rFonts w:ascii="Consolas" w:hAnsi="Consolas"/>
+          <w:color w:val="D4D4D4"/>
+          <w:sz w:val="21"/>
+          <w:szCs w:val="21"/>
+          <w:lang w:val="es-ES" w:eastAsia="es-ES"/>
+        </w:rPr>
+        <w:t xml:space="preserve"> </w:t>
+      </w:r>
+      <w:proofErr w:type="spellStart"/>
+      <w:r>
+        <w:rPr>
+          <w:rFonts w:ascii="Consolas" w:hAnsi="Consolas"/>
+          <w:color w:val="9CDCFE"/>
+          <w:sz w:val="21"/>
+          <w:szCs w:val="21"/>
+          <w:lang w:val="es-ES" w:eastAsia="es-ES"/>
+        </w:rPr>
+        <w:t>somme</w:t>
+      </w:r>
+      <w:proofErr w:type="spellEnd"/>
+    </w:p>
+    <w:p>
+      <w:pPr>
+        <w:ind w:left="360" w:firstLine="708"/>
       </w:pPr>
     </w:p>
     <w:p>
@@ -2165,6 +3005,8 @@
           <w:lang w:eastAsia="es-ES"/>
         </w:rPr>
       </w:pPr>
+      <w:proofErr w:type="spellStart"/>
+      <w:proofErr w:type="gramStart"/>
       <w:r>
         <w:rPr>
           <w:rFonts w:ascii="Consolas" w:hAnsi="Consolas"/>
@@ -2175,6 +3017,8 @@
         </w:rPr>
         <w:t>def</w:t>
       </w:r>
+      <w:proofErr w:type="spellEnd"/>
+      <w:proofErr w:type="gramEnd"/>
       <w:r>
         <w:rPr>
           <w:rFonts w:ascii="Consolas" w:hAnsi="Consolas"/>
@@ -2185,6 +3029,7 @@
         </w:rPr>
         <w:t xml:space="preserve"> </w:t>
       </w:r>
+      <w:proofErr w:type="spellStart"/>
       <w:r>
         <w:rPr>
           <w:rFonts w:ascii="Consolas" w:hAnsi="Consolas"/>
@@ -2193,8 +3038,9 @@
           <w:szCs w:val="21"/>
           <w:lang w:eastAsia="es-ES"/>
         </w:rPr>
-        <w:t>somme_ligne</w:t>
-      </w:r>
+        <w:t>somme_lignes_egales</w:t>
+      </w:r>
+      <w:proofErr w:type="spellEnd"/>
       <w:r>
         <w:rPr>
           <w:rFonts w:ascii="Consolas" w:hAnsi="Consolas"/>
@@ -2214,26 +3060,6 @@
           <w:lang w:eastAsia="es-ES"/>
         </w:rPr>
         <w:t>carre</w:t>
-      </w:r>
-      <w:r>
-        <w:rPr>
-          <w:rFonts w:ascii="Consolas" w:hAnsi="Consolas"/>
-          <w:color w:val="D4D4D4"/>
-          <w:sz w:val="21"/>
-          <w:szCs w:val="21"/>
-          <w:lang w:eastAsia="es-ES"/>
-        </w:rPr>
-        <w:t xml:space="preserve">, </w:t>
-      </w:r>
-      <w:r>
-        <w:rPr>
-          <w:rFonts w:ascii="Consolas" w:hAnsi="Consolas"/>
-          <w:color w:val="9CDCFE"/>
-          <w:sz w:val="21"/>
-          <w:szCs w:val="21"/>
-          <w:lang w:eastAsia="es-ES"/>
-        </w:rPr>
-        <w:t>k</w:t>
       </w:r>
       <w:r>
         <w:rPr>
@@ -2258,7 +3084,7 @@
           <w:color w:val="D4D4D4"/>
           <w:sz w:val="21"/>
           <w:szCs w:val="21"/>
-          <w:lang w:val="es-ES" w:eastAsia="es-ES"/>
+          <w:lang w:eastAsia="es-ES"/>
         </w:rPr>
       </w:pPr>
       <w:r>
@@ -2277,7 +3103,7 @@
           <w:color w:val="CE9178"/>
           <w:sz w:val="21"/>
           <w:szCs w:val="21"/>
-          <w:lang w:val="es-ES" w:eastAsia="es-ES"/>
+          <w:lang w:eastAsia="es-ES"/>
         </w:rPr>
         <w:t>"""</w:t>
       </w:r>
@@ -2305,7 +3131,29 @@
           <w:szCs w:val="21"/>
           <w:lang w:eastAsia="es-ES"/>
         </w:rPr>
-        <w:t xml:space="preserve">    Fonction renvoyant la somme des nombres de la ligne d'indice </w:t>
+        <w:t xml:space="preserve">    Fonction renvoyant </w:t>
+      </w:r>
+      <w:proofErr w:type="spellStart"/>
+      <w:r>
+        <w:rPr>
+          <w:rFonts w:ascii="Consolas" w:hAnsi="Consolas"/>
+          <w:color w:val="CE9178"/>
+          <w:sz w:val="21"/>
+          <w:szCs w:val="21"/>
+          <w:lang w:eastAsia="es-ES"/>
+        </w:rPr>
+        <w:t>True</w:t>
+      </w:r>
+      <w:proofErr w:type="spellEnd"/>
+      <w:r>
+        <w:rPr>
+          <w:rFonts w:ascii="Consolas" w:hAnsi="Consolas"/>
+          <w:color w:val="CE9178"/>
+          <w:sz w:val="21"/>
+          <w:szCs w:val="21"/>
+          <w:lang w:eastAsia="es-ES"/>
+        </w:rPr>
+        <w:t xml:space="preserve"> si les sommes de toutes les lignes</w:t>
       </w:r>
     </w:p>
     <w:p>
@@ -2331,7 +3179,29 @@
           <w:szCs w:val="21"/>
           <w:lang w:eastAsia="es-ES"/>
         </w:rPr>
-        <w:t>    k d'un carré pris en paramètre</w:t>
+        <w:t xml:space="preserve">    </w:t>
+      </w:r>
+      <w:proofErr w:type="gramStart"/>
+      <w:r>
+        <w:rPr>
+          <w:rFonts w:ascii="Consolas" w:hAnsi="Consolas"/>
+          <w:color w:val="CE9178"/>
+          <w:sz w:val="21"/>
+          <w:szCs w:val="21"/>
+          <w:lang w:eastAsia="es-ES"/>
+        </w:rPr>
+        <w:t>sont</w:t>
+      </w:r>
+      <w:proofErr w:type="gramEnd"/>
+      <w:r>
+        <w:rPr>
+          <w:rFonts w:ascii="Consolas" w:hAnsi="Consolas"/>
+          <w:color w:val="CE9178"/>
+          <w:sz w:val="21"/>
+          <w:szCs w:val="21"/>
+          <w:lang w:eastAsia="es-ES"/>
+        </w:rPr>
+        <w:t xml:space="preserve"> égales et False le cas échéant</w:t>
       </w:r>
     </w:p>
     <w:p>
@@ -2346,7 +3216,7 @@
           <w:color w:val="D4D4D4"/>
           <w:sz w:val="21"/>
           <w:szCs w:val="21"/>
-          <w:lang w:val="es-ES" w:eastAsia="es-ES"/>
+          <w:lang w:eastAsia="es-ES"/>
         </w:rPr>
       </w:pPr>
       <w:r>
@@ -2365,7 +3235,7 @@
           <w:color w:val="CE9178"/>
           <w:sz w:val="21"/>
           <w:szCs w:val="21"/>
-          <w:lang w:val="es-ES" w:eastAsia="es-ES"/>
+          <w:lang w:eastAsia="es-ES"/>
         </w:rPr>
         <w:t>"""</w:t>
       </w:r>
@@ -2382,48 +3252,50 @@
           <w:color w:val="D4D4D4"/>
           <w:sz w:val="21"/>
           <w:szCs w:val="21"/>
-          <w:lang w:val="es-ES" w:eastAsia="es-ES"/>
-        </w:rPr>
-      </w:pPr>
-      <w:r>
-        <w:rPr>
-          <w:rFonts w:ascii="Consolas" w:hAnsi="Consolas"/>
-          <w:color w:val="D4D4D4"/>
-          <w:sz w:val="21"/>
-          <w:szCs w:val="21"/>
-          <w:lang w:val="es-ES" w:eastAsia="es-ES"/>
+          <w:lang w:eastAsia="es-ES"/>
+        </w:rPr>
+      </w:pPr>
+      <w:r>
+        <w:rPr>
+          <w:rFonts w:ascii="Consolas" w:hAnsi="Consolas"/>
+          <w:color w:val="D4D4D4"/>
+          <w:sz w:val="21"/>
+          <w:szCs w:val="21"/>
+          <w:lang w:eastAsia="es-ES"/>
         </w:rPr>
         <w:t xml:space="preserve">    </w:t>
       </w:r>
       <w:r>
         <w:rPr>
           <w:rFonts w:ascii="Consolas" w:hAnsi="Consolas"/>
-          <w:color w:val="9CDCFE"/>
-          <w:sz w:val="21"/>
-          <w:szCs w:val="21"/>
-          <w:lang w:val="es-ES" w:eastAsia="es-ES"/>
-        </w:rPr>
-        <w:t>somme</w:t>
-      </w:r>
-      <w:r>
-        <w:rPr>
-          <w:rFonts w:ascii="Consolas" w:hAnsi="Consolas"/>
-          <w:color w:val="D4D4D4"/>
-          <w:sz w:val="21"/>
-          <w:szCs w:val="21"/>
-          <w:lang w:val="es-ES" w:eastAsia="es-ES"/>
-        </w:rPr>
-        <w:t xml:space="preserve"> = </w:t>
-      </w:r>
-      <w:r>
-        <w:rPr>
-          <w:rFonts w:ascii="Consolas" w:hAnsi="Consolas"/>
-          <w:color w:val="B5CEA8"/>
-          <w:sz w:val="21"/>
-          <w:szCs w:val="21"/>
-          <w:lang w:val="es-ES" w:eastAsia="es-ES"/>
-        </w:rPr>
-        <w:t>0</w:t>
+          <w:color w:val="6A9955"/>
+          <w:sz w:val="21"/>
+          <w:szCs w:val="21"/>
+          <w:lang w:eastAsia="es-ES"/>
+        </w:rPr>
+        <w:t xml:space="preserve">#Affecte à la variable </w:t>
+      </w:r>
+      <w:proofErr w:type="spellStart"/>
+      <w:r>
+        <w:rPr>
+          <w:rFonts w:ascii="Consolas" w:hAnsi="Consolas"/>
+          <w:color w:val="6A9955"/>
+          <w:sz w:val="21"/>
+          <w:szCs w:val="21"/>
+          <w:lang w:eastAsia="es-ES"/>
+        </w:rPr>
+        <w:t>valeur_lignes</w:t>
+      </w:r>
+      <w:proofErr w:type="spellEnd"/>
+      <w:r>
+        <w:rPr>
+          <w:rFonts w:ascii="Consolas" w:hAnsi="Consolas"/>
+          <w:color w:val="6A9955"/>
+          <w:sz w:val="21"/>
+          <w:szCs w:val="21"/>
+          <w:lang w:eastAsia="es-ES"/>
+        </w:rPr>
+        <w:t xml:space="preserve"> la valeur de la somme de </w:t>
       </w:r>
     </w:p>
     <w:p>
@@ -2438,118 +3310,28 @@
           <w:color w:val="D4D4D4"/>
           <w:sz w:val="21"/>
           <w:szCs w:val="21"/>
-          <w:lang w:val="en-US" w:eastAsia="es-ES"/>
-        </w:rPr>
-      </w:pPr>
-      <w:r>
-        <w:rPr>
-          <w:rFonts w:ascii="Consolas" w:hAnsi="Consolas"/>
-          <w:color w:val="D4D4D4"/>
-          <w:sz w:val="21"/>
-          <w:szCs w:val="21"/>
-          <w:lang w:val="en-US" w:eastAsia="es-ES"/>
+          <w:lang w:eastAsia="es-ES"/>
+        </w:rPr>
+      </w:pPr>
+      <w:r>
+        <w:rPr>
+          <w:rFonts w:ascii="Consolas" w:hAnsi="Consolas"/>
+          <w:color w:val="D4D4D4"/>
+          <w:sz w:val="21"/>
+          <w:szCs w:val="21"/>
+          <w:lang w:eastAsia="es-ES"/>
         </w:rPr>
         <w:t xml:space="preserve">    </w:t>
       </w:r>
       <w:r>
         <w:rPr>
           <w:rFonts w:ascii="Consolas" w:hAnsi="Consolas"/>
-          <w:color w:val="C586C0"/>
-          <w:sz w:val="21"/>
-          <w:szCs w:val="21"/>
-          <w:lang w:val="en-US" w:eastAsia="es-ES"/>
-        </w:rPr>
-        <w:t>for</w:t>
-      </w:r>
-      <w:r>
-        <w:rPr>
-          <w:rFonts w:ascii="Consolas" w:hAnsi="Consolas"/>
-          <w:color w:val="D4D4D4"/>
-          <w:sz w:val="21"/>
-          <w:szCs w:val="21"/>
-          <w:lang w:val="en-US" w:eastAsia="es-ES"/>
-        </w:rPr>
-        <w:t xml:space="preserve"> </w:t>
-      </w:r>
-      <w:r>
-        <w:rPr>
-          <w:rFonts w:ascii="Consolas" w:hAnsi="Consolas"/>
-          <w:color w:val="9CDCFE"/>
-          <w:sz w:val="21"/>
-          <w:szCs w:val="21"/>
-          <w:lang w:val="en-US" w:eastAsia="es-ES"/>
-        </w:rPr>
-        <w:t>nombre</w:t>
-      </w:r>
-      <w:r>
-        <w:rPr>
-          <w:rFonts w:ascii="Consolas" w:hAnsi="Consolas"/>
-          <w:color w:val="D4D4D4"/>
-          <w:sz w:val="21"/>
-          <w:szCs w:val="21"/>
-          <w:lang w:val="en-US" w:eastAsia="es-ES"/>
-        </w:rPr>
-        <w:t xml:space="preserve"> </w:t>
-      </w:r>
-      <w:r>
-        <w:rPr>
-          <w:rFonts w:ascii="Consolas" w:hAnsi="Consolas"/>
-          <w:color w:val="C586C0"/>
-          <w:sz w:val="21"/>
-          <w:szCs w:val="21"/>
-          <w:lang w:val="en-US" w:eastAsia="es-ES"/>
-        </w:rPr>
-        <w:t>in</w:t>
-      </w:r>
-      <w:r>
-        <w:rPr>
-          <w:rFonts w:ascii="Consolas" w:hAnsi="Consolas"/>
-          <w:color w:val="D4D4D4"/>
-          <w:sz w:val="21"/>
-          <w:szCs w:val="21"/>
-          <w:lang w:val="en-US" w:eastAsia="es-ES"/>
-        </w:rPr>
-        <w:t xml:space="preserve"> </w:t>
-      </w:r>
-      <w:r>
-        <w:rPr>
-          <w:rFonts w:ascii="Consolas" w:hAnsi="Consolas"/>
-          <w:color w:val="9CDCFE"/>
-          <w:sz w:val="21"/>
-          <w:szCs w:val="21"/>
-          <w:lang w:val="en-US" w:eastAsia="es-ES"/>
-        </w:rPr>
-        <w:t>carre</w:t>
-      </w:r>
-      <w:r>
-        <w:rPr>
-          <w:rFonts w:ascii="Consolas" w:hAnsi="Consolas"/>
-          <w:color w:val="D4D4D4"/>
-          <w:sz w:val="21"/>
-          <w:szCs w:val="21"/>
-          <w:lang w:val="en-US" w:eastAsia="es-ES"/>
-        </w:rPr>
-        <w:t>[</w:t>
-      </w:r>
-      <w:r>
-        <w:rPr>
-          <w:rFonts w:ascii="Consolas" w:hAnsi="Consolas"/>
-          <w:color w:val="9CDCFE"/>
-          <w:sz w:val="21"/>
-          <w:szCs w:val="21"/>
-          <w:lang w:val="en-US" w:eastAsia="es-ES"/>
-        </w:rPr>
-        <w:t>k</w:t>
-      </w:r>
-      <w:r>
-        <w:rPr>
-          <w:rFonts w:ascii="Consolas" w:hAnsi="Consolas"/>
-          <w:color w:val="D4D4D4"/>
-          <w:sz w:val="21"/>
-          <w:szCs w:val="21"/>
-          <w:lang w:val="en-US" w:eastAsia="es-ES"/>
-        </w:rPr>
-        <w:t>]:</w:t>
+          <w:color w:val="6A9955"/>
+          <w:sz w:val="21"/>
+          <w:szCs w:val="21"/>
+          <w:lang w:eastAsia="es-ES"/>
+        </w:rPr>
+        <w:t>#la première ligne du carré, comme valeur de référence</w:t>
       </w:r>
     </w:p>
     <w:p>
@@ -2564,56 +3346,72 @@
           <w:color w:val="D4D4D4"/>
           <w:sz w:val="21"/>
           <w:szCs w:val="21"/>
-          <w:lang w:val="es-ES" w:eastAsia="es-ES"/>
-        </w:rPr>
-      </w:pPr>
-      <w:r>
-        <w:rPr>
-          <w:rFonts w:ascii="Consolas" w:hAnsi="Consolas"/>
-          <w:color w:val="D4D4D4"/>
-          <w:sz w:val="21"/>
-          <w:szCs w:val="21"/>
-          <w:lang w:val="en-US" w:eastAsia="es-ES"/>
-        </w:rPr>
-        <w:t xml:space="preserve">        </w:t>
-      </w:r>
+          <w:lang w:eastAsia="es-ES"/>
+        </w:rPr>
+      </w:pPr>
+      <w:r>
+        <w:rPr>
+          <w:rFonts w:ascii="Consolas" w:hAnsi="Consolas"/>
+          <w:color w:val="D4D4D4"/>
+          <w:sz w:val="21"/>
+          <w:szCs w:val="21"/>
+          <w:lang w:eastAsia="es-ES"/>
+        </w:rPr>
+        <w:t xml:space="preserve">    </w:t>
+      </w:r>
+      <w:proofErr w:type="spellStart"/>
+      <w:proofErr w:type="gramStart"/>
       <w:r>
         <w:rPr>
           <w:rFonts w:ascii="Consolas" w:hAnsi="Consolas"/>
           <w:color w:val="9CDCFE"/>
           <w:sz w:val="21"/>
           <w:szCs w:val="21"/>
-          <w:lang w:val="es-ES" w:eastAsia="es-ES"/>
-        </w:rPr>
-        <w:t>somme</w:t>
-      </w:r>
-      <w:r>
-        <w:rPr>
-          <w:rFonts w:ascii="Consolas" w:hAnsi="Consolas"/>
-          <w:color w:val="D4D4D4"/>
-          <w:sz w:val="21"/>
-          <w:szCs w:val="21"/>
-          <w:lang w:val="es-ES" w:eastAsia="es-ES"/>
-        </w:rPr>
-        <w:t xml:space="preserve"> += </w:t>
-      </w:r>
-      <w:r>
-        <w:rPr>
-          <w:rFonts w:ascii="Consolas" w:hAnsi="Consolas"/>
-          <w:color w:val="4EC9B0"/>
-          <w:sz w:val="21"/>
-          <w:szCs w:val="21"/>
-          <w:lang w:val="es-ES" w:eastAsia="es-ES"/>
-        </w:rPr>
-        <w:t>int</w:t>
-      </w:r>
-      <w:r>
-        <w:rPr>
-          <w:rFonts w:ascii="Consolas" w:hAnsi="Consolas"/>
-          <w:color w:val="D4D4D4"/>
-          <w:sz w:val="21"/>
-          <w:szCs w:val="21"/>
-          <w:lang w:val="es-ES" w:eastAsia="es-ES"/>
+          <w:lang w:eastAsia="es-ES"/>
+        </w:rPr>
+        <w:t>valeur</w:t>
+      </w:r>
+      <w:proofErr w:type="gramEnd"/>
+      <w:r>
+        <w:rPr>
+          <w:rFonts w:ascii="Consolas" w:hAnsi="Consolas"/>
+          <w:color w:val="9CDCFE"/>
+          <w:sz w:val="21"/>
+          <w:szCs w:val="21"/>
+          <w:lang w:eastAsia="es-ES"/>
+        </w:rPr>
+        <w:t>_lignes</w:t>
+      </w:r>
+      <w:proofErr w:type="spellEnd"/>
+      <w:r>
+        <w:rPr>
+          <w:rFonts w:ascii="Consolas" w:hAnsi="Consolas"/>
+          <w:color w:val="D4D4D4"/>
+          <w:sz w:val="21"/>
+          <w:szCs w:val="21"/>
+          <w:lang w:eastAsia="es-ES"/>
+        </w:rPr>
+        <w:t xml:space="preserve"> = </w:t>
+      </w:r>
+      <w:proofErr w:type="spellStart"/>
+      <w:r>
+        <w:rPr>
+          <w:rFonts w:ascii="Consolas" w:hAnsi="Consolas"/>
+          <w:color w:val="DCDCAA"/>
+          <w:sz w:val="21"/>
+          <w:szCs w:val="21"/>
+          <w:lang w:eastAsia="es-ES"/>
+        </w:rPr>
+        <w:t>somme_ligne</w:t>
+      </w:r>
+      <w:proofErr w:type="spellEnd"/>
+      <w:r>
+        <w:rPr>
+          <w:rFonts w:ascii="Consolas" w:hAnsi="Consolas"/>
+          <w:color w:val="D4D4D4"/>
+          <w:sz w:val="21"/>
+          <w:szCs w:val="21"/>
+          <w:lang w:eastAsia="es-ES"/>
         </w:rPr>
         <w:t>(</w:t>
       </w:r>
@@ -2623,17 +3421,37 @@
           <w:color w:val="9CDCFE"/>
           <w:sz w:val="21"/>
           <w:szCs w:val="21"/>
-          <w:lang w:val="es-ES" w:eastAsia="es-ES"/>
-        </w:rPr>
-        <w:t>nombre</w:t>
-      </w:r>
-      <w:r>
-        <w:rPr>
-          <w:rFonts w:ascii="Consolas" w:hAnsi="Consolas"/>
-          <w:color w:val="D4D4D4"/>
-          <w:sz w:val="21"/>
-          <w:szCs w:val="21"/>
-          <w:lang w:val="es-ES" w:eastAsia="es-ES"/>
+          <w:lang w:eastAsia="es-ES"/>
+        </w:rPr>
+        <w:t>carre</w:t>
+      </w:r>
+      <w:r>
+        <w:rPr>
+          <w:rFonts w:ascii="Consolas" w:hAnsi="Consolas"/>
+          <w:color w:val="D4D4D4"/>
+          <w:sz w:val="21"/>
+          <w:szCs w:val="21"/>
+          <w:lang w:eastAsia="es-ES"/>
+        </w:rPr>
+        <w:t xml:space="preserve">, </w:t>
+      </w:r>
+      <w:r>
+        <w:rPr>
+          <w:rFonts w:ascii="Consolas" w:hAnsi="Consolas"/>
+          <w:color w:val="B5CEA8"/>
+          <w:sz w:val="21"/>
+          <w:szCs w:val="21"/>
+          <w:lang w:eastAsia="es-ES"/>
+        </w:rPr>
+        <w:t>0</w:t>
+      </w:r>
+      <w:r>
+        <w:rPr>
+          <w:rFonts w:ascii="Consolas" w:hAnsi="Consolas"/>
+          <w:color w:val="D4D4D4"/>
+          <w:sz w:val="21"/>
+          <w:szCs w:val="21"/>
+          <w:lang w:eastAsia="es-ES"/>
         </w:rPr>
         <w:t>)</w:t>
       </w:r>
@@ -2650,29 +3468,442 @@
           <w:color w:val="D4D4D4"/>
           <w:sz w:val="21"/>
           <w:szCs w:val="21"/>
-          <w:lang w:val="es-ES" w:eastAsia="es-ES"/>
-        </w:rPr>
-      </w:pPr>
-      <w:r>
-        <w:rPr>
-          <w:rFonts w:ascii="Consolas" w:hAnsi="Consolas"/>
-          <w:color w:val="D4D4D4"/>
-          <w:sz w:val="21"/>
-          <w:szCs w:val="21"/>
-          <w:lang w:val="es-ES" w:eastAsia="es-ES"/>
+          <w:lang w:eastAsia="es-ES"/>
+        </w:rPr>
+      </w:pPr>
+      <w:r>
+        <w:rPr>
+          <w:rFonts w:ascii="Consolas" w:hAnsi="Consolas"/>
+          <w:color w:val="D4D4D4"/>
+          <w:sz w:val="21"/>
+          <w:szCs w:val="21"/>
+          <w:lang w:eastAsia="es-ES"/>
         </w:rPr>
         <w:t xml:space="preserve">    </w:t>
       </w:r>
+    </w:p>
+    <w:p>
+      <w:pPr>
+        <w:pStyle w:val="Prrafodelista"/>
+        <w:widowControl/>
+        <w:shd w:val="clear" w:color="auto" w:fill="1E1E1E"/>
+        <w:suppressAutoHyphens w:val="0"/>
+        <w:spacing w:line="285" w:lineRule="atLeast"/>
+        <w:rPr>
+          <w:rFonts w:ascii="Consolas" w:hAnsi="Consolas"/>
+          <w:color w:val="D4D4D4"/>
+          <w:sz w:val="21"/>
+          <w:szCs w:val="21"/>
+          <w:lang w:eastAsia="es-ES"/>
+        </w:rPr>
+      </w:pPr>
+      <w:r>
+        <w:rPr>
+          <w:rFonts w:ascii="Consolas" w:hAnsi="Consolas"/>
+          <w:color w:val="D4D4D4"/>
+          <w:sz w:val="21"/>
+          <w:szCs w:val="21"/>
+          <w:lang w:eastAsia="es-ES"/>
+        </w:rPr>
+        <w:lastRenderedPageBreak/>
+        <w:t xml:space="preserve">    </w:t>
+      </w:r>
+      <w:r>
+        <w:rPr>
+          <w:rFonts w:ascii="Consolas" w:hAnsi="Consolas"/>
+          <w:color w:val="6A9955"/>
+          <w:sz w:val="21"/>
+          <w:szCs w:val="21"/>
+          <w:lang w:eastAsia="es-ES"/>
+        </w:rPr>
+        <w:t xml:space="preserve">#compare la valeur des sommes du reste des lignes du carré à </w:t>
+      </w:r>
+    </w:p>
+    <w:p>
+      <w:pPr>
+        <w:pStyle w:val="Prrafodelista"/>
+        <w:widowControl/>
+        <w:shd w:val="clear" w:color="auto" w:fill="1E1E1E"/>
+        <w:suppressAutoHyphens w:val="0"/>
+        <w:spacing w:line="285" w:lineRule="atLeast"/>
+        <w:rPr>
+          <w:rFonts w:ascii="Consolas" w:hAnsi="Consolas"/>
+          <w:color w:val="D4D4D4"/>
+          <w:sz w:val="21"/>
+          <w:szCs w:val="21"/>
+          <w:lang w:eastAsia="es-ES"/>
+        </w:rPr>
+      </w:pPr>
+      <w:r>
+        <w:rPr>
+          <w:rFonts w:ascii="Consolas" w:hAnsi="Consolas"/>
+          <w:color w:val="D4D4D4"/>
+          <w:sz w:val="21"/>
+          <w:szCs w:val="21"/>
+          <w:lang w:eastAsia="es-ES"/>
+        </w:rPr>
+        <w:t xml:space="preserve">    </w:t>
+      </w:r>
+      <w:r>
+        <w:rPr>
+          <w:rFonts w:ascii="Consolas" w:hAnsi="Consolas"/>
+          <w:color w:val="6A9955"/>
+          <w:sz w:val="21"/>
+          <w:szCs w:val="21"/>
+          <w:lang w:eastAsia="es-ES"/>
+        </w:rPr>
+        <w:t xml:space="preserve">#la valeur de référence </w:t>
+      </w:r>
+      <w:proofErr w:type="spellStart"/>
+      <w:r>
+        <w:rPr>
+          <w:rFonts w:ascii="Consolas" w:hAnsi="Consolas"/>
+          <w:color w:val="6A9955"/>
+          <w:sz w:val="21"/>
+          <w:szCs w:val="21"/>
+          <w:lang w:eastAsia="es-ES"/>
+        </w:rPr>
+        <w:t>valeur_lignes</w:t>
+      </w:r>
+      <w:proofErr w:type="spellEnd"/>
+    </w:p>
+    <w:p>
+      <w:pPr>
+        <w:pStyle w:val="Prrafodelista"/>
+        <w:widowControl/>
+        <w:shd w:val="clear" w:color="auto" w:fill="1E1E1E"/>
+        <w:suppressAutoHyphens w:val="0"/>
+        <w:spacing w:line="285" w:lineRule="atLeast"/>
+        <w:rPr>
+          <w:rFonts w:ascii="Consolas" w:hAnsi="Consolas"/>
+          <w:color w:val="D4D4D4"/>
+          <w:sz w:val="21"/>
+          <w:szCs w:val="21"/>
+          <w:lang w:eastAsia="es-ES"/>
+        </w:rPr>
+      </w:pPr>
+      <w:r>
+        <w:rPr>
+          <w:rFonts w:ascii="Consolas" w:hAnsi="Consolas"/>
+          <w:color w:val="D4D4D4"/>
+          <w:sz w:val="21"/>
+          <w:szCs w:val="21"/>
+          <w:lang w:eastAsia="es-ES"/>
+        </w:rPr>
+        <w:t xml:space="preserve">    </w:t>
+      </w:r>
+      <w:proofErr w:type="gramStart"/>
       <w:r>
         <w:rPr>
           <w:rFonts w:ascii="Consolas" w:hAnsi="Consolas"/>
           <w:color w:val="C586C0"/>
           <w:sz w:val="21"/>
           <w:szCs w:val="21"/>
+          <w:lang w:eastAsia="es-ES"/>
+        </w:rPr>
+        <w:t>for</w:t>
+      </w:r>
+      <w:proofErr w:type="gramEnd"/>
+      <w:r>
+        <w:rPr>
+          <w:rFonts w:ascii="Consolas" w:hAnsi="Consolas"/>
+          <w:color w:val="D4D4D4"/>
+          <w:sz w:val="21"/>
+          <w:szCs w:val="21"/>
+          <w:lang w:eastAsia="es-ES"/>
+        </w:rPr>
+        <w:t xml:space="preserve"> </w:t>
+      </w:r>
+      <w:r>
+        <w:rPr>
+          <w:rFonts w:ascii="Consolas" w:hAnsi="Consolas"/>
+          <w:color w:val="9CDCFE"/>
+          <w:sz w:val="21"/>
+          <w:szCs w:val="21"/>
+          <w:lang w:eastAsia="es-ES"/>
+        </w:rPr>
+        <w:t>ligne</w:t>
+      </w:r>
+      <w:r>
+        <w:rPr>
+          <w:rFonts w:ascii="Consolas" w:hAnsi="Consolas"/>
+          <w:color w:val="D4D4D4"/>
+          <w:sz w:val="21"/>
+          <w:szCs w:val="21"/>
+          <w:lang w:eastAsia="es-ES"/>
+        </w:rPr>
+        <w:t xml:space="preserve"> </w:t>
+      </w:r>
+      <w:r>
+        <w:rPr>
+          <w:rFonts w:ascii="Consolas" w:hAnsi="Consolas"/>
+          <w:color w:val="C586C0"/>
+          <w:sz w:val="21"/>
+          <w:szCs w:val="21"/>
+          <w:lang w:eastAsia="es-ES"/>
+        </w:rPr>
+        <w:t>in</w:t>
+      </w:r>
+      <w:r>
+        <w:rPr>
+          <w:rFonts w:ascii="Consolas" w:hAnsi="Consolas"/>
+          <w:color w:val="D4D4D4"/>
+          <w:sz w:val="21"/>
+          <w:szCs w:val="21"/>
+          <w:lang w:eastAsia="es-ES"/>
+        </w:rPr>
+        <w:t xml:space="preserve"> </w:t>
+      </w:r>
+      <w:r>
+        <w:rPr>
+          <w:rFonts w:ascii="Consolas" w:hAnsi="Consolas"/>
+          <w:color w:val="4EC9B0"/>
+          <w:sz w:val="21"/>
+          <w:szCs w:val="21"/>
+          <w:lang w:eastAsia="es-ES"/>
+        </w:rPr>
+        <w:t>range</w:t>
+      </w:r>
+      <w:r>
+        <w:rPr>
+          <w:rFonts w:ascii="Consolas" w:hAnsi="Consolas"/>
+          <w:color w:val="D4D4D4"/>
+          <w:sz w:val="21"/>
+          <w:szCs w:val="21"/>
+          <w:lang w:eastAsia="es-ES"/>
+        </w:rPr>
+        <w:t>(</w:t>
+      </w:r>
+      <w:r>
+        <w:rPr>
+          <w:rFonts w:ascii="Consolas" w:hAnsi="Consolas"/>
+          <w:color w:val="B5CEA8"/>
+          <w:sz w:val="21"/>
+          <w:szCs w:val="21"/>
+          <w:lang w:eastAsia="es-ES"/>
+        </w:rPr>
+        <w:t>1</w:t>
+      </w:r>
+      <w:r>
+        <w:rPr>
+          <w:rFonts w:ascii="Consolas" w:hAnsi="Consolas"/>
+          <w:color w:val="D4D4D4"/>
+          <w:sz w:val="21"/>
+          <w:szCs w:val="21"/>
+          <w:lang w:eastAsia="es-ES"/>
+        </w:rPr>
+        <w:t>,</w:t>
+      </w:r>
+      <w:r>
+        <w:rPr>
+          <w:rFonts w:ascii="Consolas" w:hAnsi="Consolas"/>
+          <w:color w:val="DCDCAA"/>
+          <w:sz w:val="21"/>
+          <w:szCs w:val="21"/>
+          <w:lang w:eastAsia="es-ES"/>
+        </w:rPr>
+        <w:t>len</w:t>
+      </w:r>
+      <w:r>
+        <w:rPr>
+          <w:rFonts w:ascii="Consolas" w:hAnsi="Consolas"/>
+          <w:color w:val="D4D4D4"/>
+          <w:sz w:val="21"/>
+          <w:szCs w:val="21"/>
+          <w:lang w:eastAsia="es-ES"/>
+        </w:rPr>
+        <w:t>(</w:t>
+      </w:r>
+      <w:r>
+        <w:rPr>
+          <w:rFonts w:ascii="Consolas" w:hAnsi="Consolas"/>
+          <w:color w:val="9CDCFE"/>
+          <w:sz w:val="21"/>
+          <w:szCs w:val="21"/>
+          <w:lang w:eastAsia="es-ES"/>
+        </w:rPr>
+        <w:t>carre</w:t>
+      </w:r>
+      <w:r>
+        <w:rPr>
+          <w:rFonts w:ascii="Consolas" w:hAnsi="Consolas"/>
+          <w:color w:val="D4D4D4"/>
+          <w:sz w:val="21"/>
+          <w:szCs w:val="21"/>
+          <w:lang w:eastAsia="es-ES"/>
+        </w:rPr>
+        <w:t>)):</w:t>
+      </w:r>
+    </w:p>
+    <w:p>
+      <w:pPr>
+        <w:pStyle w:val="Prrafodelista"/>
+        <w:widowControl/>
+        <w:shd w:val="clear" w:color="auto" w:fill="1E1E1E"/>
+        <w:suppressAutoHyphens w:val="0"/>
+        <w:spacing w:line="285" w:lineRule="atLeast"/>
+        <w:rPr>
+          <w:rFonts w:ascii="Consolas" w:hAnsi="Consolas"/>
+          <w:color w:val="D4D4D4"/>
+          <w:sz w:val="21"/>
+          <w:szCs w:val="21"/>
+          <w:lang w:eastAsia="es-ES"/>
+        </w:rPr>
+      </w:pPr>
+      <w:r>
+        <w:rPr>
+          <w:rFonts w:ascii="Consolas" w:hAnsi="Consolas"/>
+          <w:color w:val="D4D4D4"/>
+          <w:sz w:val="21"/>
+          <w:szCs w:val="21"/>
+          <w:lang w:eastAsia="es-ES"/>
+        </w:rPr>
+        <w:t xml:space="preserve">        </w:t>
+      </w:r>
+      <w:proofErr w:type="gramStart"/>
+      <w:r>
+        <w:rPr>
+          <w:rFonts w:ascii="Consolas" w:hAnsi="Consolas"/>
+          <w:color w:val="C586C0"/>
+          <w:sz w:val="21"/>
+          <w:szCs w:val="21"/>
+          <w:lang w:eastAsia="es-ES"/>
+        </w:rPr>
+        <w:t>if</w:t>
+      </w:r>
+      <w:proofErr w:type="gramEnd"/>
+      <w:r>
+        <w:rPr>
+          <w:rFonts w:ascii="Consolas" w:hAnsi="Consolas"/>
+          <w:color w:val="D4D4D4"/>
+          <w:sz w:val="21"/>
+          <w:szCs w:val="21"/>
+          <w:lang w:eastAsia="es-ES"/>
+        </w:rPr>
+        <w:t xml:space="preserve"> </w:t>
+      </w:r>
+      <w:proofErr w:type="spellStart"/>
+      <w:r>
+        <w:rPr>
+          <w:rFonts w:ascii="Consolas" w:hAnsi="Consolas"/>
+          <w:color w:val="DCDCAA"/>
+          <w:sz w:val="21"/>
+          <w:szCs w:val="21"/>
+          <w:lang w:eastAsia="es-ES"/>
+        </w:rPr>
+        <w:t>somme_ligne</w:t>
+      </w:r>
+      <w:proofErr w:type="spellEnd"/>
+      <w:r>
+        <w:rPr>
+          <w:rFonts w:ascii="Consolas" w:hAnsi="Consolas"/>
+          <w:color w:val="D4D4D4"/>
+          <w:sz w:val="21"/>
+          <w:szCs w:val="21"/>
+          <w:lang w:eastAsia="es-ES"/>
+        </w:rPr>
+        <w:t>(</w:t>
+      </w:r>
+      <w:r>
+        <w:rPr>
+          <w:rFonts w:ascii="Consolas" w:hAnsi="Consolas"/>
+          <w:color w:val="9CDCFE"/>
+          <w:sz w:val="21"/>
+          <w:szCs w:val="21"/>
+          <w:lang w:eastAsia="es-ES"/>
+        </w:rPr>
+        <w:t>carre</w:t>
+      </w:r>
+      <w:r>
+        <w:rPr>
+          <w:rFonts w:ascii="Consolas" w:hAnsi="Consolas"/>
+          <w:color w:val="D4D4D4"/>
+          <w:sz w:val="21"/>
+          <w:szCs w:val="21"/>
+          <w:lang w:eastAsia="es-ES"/>
+        </w:rPr>
+        <w:t xml:space="preserve">, </w:t>
+      </w:r>
+      <w:r>
+        <w:rPr>
+          <w:rFonts w:ascii="Consolas" w:hAnsi="Consolas"/>
+          <w:color w:val="9CDCFE"/>
+          <w:sz w:val="21"/>
+          <w:szCs w:val="21"/>
+          <w:lang w:eastAsia="es-ES"/>
+        </w:rPr>
+        <w:t>ligne</w:t>
+      </w:r>
+      <w:r>
+        <w:rPr>
+          <w:rFonts w:ascii="Consolas" w:hAnsi="Consolas"/>
+          <w:color w:val="D4D4D4"/>
+          <w:sz w:val="21"/>
+          <w:szCs w:val="21"/>
+          <w:lang w:eastAsia="es-ES"/>
+        </w:rPr>
+        <w:t xml:space="preserve">) != </w:t>
+      </w:r>
+      <w:proofErr w:type="spellStart"/>
+      <w:r>
+        <w:rPr>
+          <w:rFonts w:ascii="Consolas" w:hAnsi="Consolas"/>
+          <w:color w:val="9CDCFE"/>
+          <w:sz w:val="21"/>
+          <w:szCs w:val="21"/>
+          <w:lang w:eastAsia="es-ES"/>
+        </w:rPr>
+        <w:t>valeur_lignes</w:t>
+      </w:r>
+      <w:proofErr w:type="spellEnd"/>
+      <w:r>
+        <w:rPr>
+          <w:rFonts w:ascii="Consolas" w:hAnsi="Consolas"/>
+          <w:color w:val="D4D4D4"/>
+          <w:sz w:val="21"/>
+          <w:szCs w:val="21"/>
+          <w:lang w:eastAsia="es-ES"/>
+        </w:rPr>
+        <w:t>:</w:t>
+      </w:r>
+    </w:p>
+    <w:p>
+      <w:pPr>
+        <w:pStyle w:val="Prrafodelista"/>
+        <w:widowControl/>
+        <w:shd w:val="clear" w:color="auto" w:fill="1E1E1E"/>
+        <w:suppressAutoHyphens w:val="0"/>
+        <w:spacing w:line="285" w:lineRule="atLeast"/>
+        <w:rPr>
+          <w:rFonts w:ascii="Consolas" w:hAnsi="Consolas"/>
+          <w:color w:val="D4D4D4"/>
+          <w:sz w:val="21"/>
+          <w:szCs w:val="21"/>
+          <w:lang w:val="es-ES" w:eastAsia="es-ES"/>
+        </w:rPr>
+      </w:pPr>
+      <w:r>
+        <w:rPr>
+          <w:rFonts w:ascii="Consolas" w:hAnsi="Consolas"/>
+          <w:color w:val="D4D4D4"/>
+          <w:sz w:val="21"/>
+          <w:szCs w:val="21"/>
+          <w:lang w:eastAsia="es-ES"/>
+        </w:rPr>
+        <w:t xml:space="preserve">            </w:t>
+      </w:r>
+      <w:proofErr w:type="spellStart"/>
+      <w:r>
+        <w:rPr>
+          <w:rFonts w:ascii="Consolas" w:hAnsi="Consolas"/>
+          <w:color w:val="C586C0"/>
+          <w:sz w:val="21"/>
+          <w:szCs w:val="21"/>
           <w:lang w:val="es-ES" w:eastAsia="es-ES"/>
         </w:rPr>
         <w:t>return</w:t>
       </w:r>
+      <w:proofErr w:type="spellEnd"/>
       <w:r>
         <w:rPr>
           <w:rFonts w:ascii="Consolas" w:hAnsi="Consolas"/>
@@ -2686,17 +3917,90 @@
       <w:r>
         <w:rPr>
           <w:rFonts w:ascii="Consolas" w:hAnsi="Consolas"/>
-          <w:color w:val="9CDCFE"/>
-          <w:sz w:val="21"/>
-          <w:szCs w:val="21"/>
-          <w:lang w:val="es-ES" w:eastAsia="es-ES"/>
-        </w:rPr>
-        <w:t>somme</w:t>
-      </w:r>
-    </w:p>
-    <w:p>
-      <w:pPr>
-        <w:ind w:left="360" w:firstLine="708"/>
+          <w:color w:val="569CD6"/>
+          <w:sz w:val="21"/>
+          <w:szCs w:val="21"/>
+          <w:lang w:val="es-ES" w:eastAsia="es-ES"/>
+        </w:rPr>
+        <w:t>False</w:t>
+      </w:r>
+    </w:p>
+    <w:p>
+      <w:pPr>
+        <w:pStyle w:val="Prrafodelista"/>
+        <w:widowControl/>
+        <w:shd w:val="clear" w:color="auto" w:fill="1E1E1E"/>
+        <w:suppressAutoHyphens w:val="0"/>
+        <w:spacing w:line="285" w:lineRule="atLeast"/>
+        <w:rPr>
+          <w:rFonts w:ascii="Consolas" w:hAnsi="Consolas"/>
+          <w:color w:val="D4D4D4"/>
+          <w:sz w:val="21"/>
+          <w:szCs w:val="21"/>
+          <w:lang w:val="es-ES" w:eastAsia="es-ES"/>
+        </w:rPr>
+      </w:pPr>
+      <w:r>
+        <w:rPr>
+          <w:rFonts w:ascii="Consolas" w:hAnsi="Consolas"/>
+          <w:color w:val="D4D4D4"/>
+          <w:sz w:val="21"/>
+          <w:szCs w:val="21"/>
+          <w:lang w:val="es-ES" w:eastAsia="es-ES"/>
+        </w:rPr>
+        <w:t xml:space="preserve">    </w:t>
+      </w:r>
+      <w:proofErr w:type="spellStart"/>
+      <w:r>
+        <w:rPr>
+          <w:rFonts w:ascii="Consolas" w:hAnsi="Consolas"/>
+          <w:color w:val="C586C0"/>
+          <w:sz w:val="21"/>
+          <w:szCs w:val="21"/>
+          <w:lang w:val="es-ES" w:eastAsia="es-ES"/>
+        </w:rPr>
+        <w:t>return</w:t>
+      </w:r>
+      <w:proofErr w:type="spellEnd"/>
+      <w:r>
+        <w:rPr>
+          <w:rFonts w:ascii="Consolas" w:hAnsi="Consolas"/>
+          <w:color w:val="D4D4D4"/>
+          <w:sz w:val="21"/>
+          <w:szCs w:val="21"/>
+          <w:lang w:val="es-ES" w:eastAsia="es-ES"/>
+        </w:rPr>
+        <w:t xml:space="preserve"> </w:t>
+      </w:r>
+      <w:r>
+        <w:rPr>
+          <w:rFonts w:ascii="Consolas" w:hAnsi="Consolas"/>
+          <w:color w:val="569CD6"/>
+          <w:sz w:val="21"/>
+          <w:szCs w:val="21"/>
+          <w:lang w:val="es-ES" w:eastAsia="es-ES"/>
+        </w:rPr>
+        <w:t>True</w:t>
+      </w:r>
+    </w:p>
+    <w:p>
+      <w:pPr>
+        <w:pStyle w:val="Prrafodelista"/>
+      </w:pPr>
+    </w:p>
+    <w:p>
+      <w:pPr>
+        <w:pStyle w:val="Prrafodelista"/>
+      </w:pPr>
+    </w:p>
+    <w:p>
+      <w:pPr>
+        <w:pStyle w:val="Prrafodelista"/>
+      </w:pPr>
+    </w:p>
+    <w:p>
+      <w:pPr>
+        <w:pStyle w:val="Prrafodelista"/>
       </w:pPr>
     </w:p>
     <w:p>
@@ -2726,6 +4030,7 @@
           <w:lang w:eastAsia="es-ES"/>
         </w:rPr>
       </w:pPr>
+      <w:proofErr w:type="gramStart"/>
       <w:r>
         <w:rPr>
           <w:rFonts w:ascii="Consolas" w:hAnsi="Consolas"/>
@@ -2736,6 +4041,7 @@
         </w:rPr>
         <w:t>def</w:t>
       </w:r>
+      <w:proofErr w:type="gramEnd"/>
       <w:r>
         <w:rPr>
           <w:rFonts w:ascii="Consolas" w:hAnsi="Consolas"/>
@@ -2754,7 +4060,7 @@
           <w:szCs w:val="21"/>
           <w:lang w:eastAsia="es-ES"/>
         </w:rPr>
-        <w:t>somme_lignes_egales</w:t>
+        <w:t>somme_colonne</w:t>
       </w:r>
       <w:r>
         <w:rPr>
@@ -2775,6 +4081,26 @@
           <w:lang w:eastAsia="es-ES"/>
         </w:rPr>
         <w:t>carre</w:t>
+      </w:r>
+      <w:r>
+        <w:rPr>
+          <w:rFonts w:ascii="Consolas" w:hAnsi="Consolas"/>
+          <w:color w:val="D4D4D4"/>
+          <w:sz w:val="21"/>
+          <w:szCs w:val="21"/>
+          <w:lang w:eastAsia="es-ES"/>
+        </w:rPr>
+        <w:t xml:space="preserve">, </w:t>
+      </w:r>
+      <w:r>
+        <w:rPr>
+          <w:rFonts w:ascii="Consolas" w:hAnsi="Consolas"/>
+          <w:color w:val="9CDCFE"/>
+          <w:sz w:val="21"/>
+          <w:szCs w:val="21"/>
+          <w:lang w:eastAsia="es-ES"/>
+        </w:rPr>
+        <w:t>k</w:t>
       </w:r>
       <w:r>
         <w:rPr>
@@ -2846,7 +4172,7 @@
           <w:szCs w:val="21"/>
           <w:lang w:eastAsia="es-ES"/>
         </w:rPr>
-        <w:t>    Fonction renvoyant True si les sommes de toutes les lignes</w:t>
+        <w:t xml:space="preserve">    Fonction qui renvoie la somme des nombres d'une colonne </w:t>
       </w:r>
     </w:p>
     <w:p>
@@ -2872,7 +4198,29 @@
           <w:szCs w:val="21"/>
           <w:lang w:eastAsia="es-ES"/>
         </w:rPr>
-        <w:t>    sont égales et False le cas échéant</w:t>
+        <w:t xml:space="preserve">    </w:t>
+      </w:r>
+      <w:proofErr w:type="gramStart"/>
+      <w:r>
+        <w:rPr>
+          <w:rFonts w:ascii="Consolas" w:hAnsi="Consolas"/>
+          <w:color w:val="CE9178"/>
+          <w:sz w:val="21"/>
+          <w:szCs w:val="21"/>
+          <w:lang w:eastAsia="es-ES"/>
+        </w:rPr>
+        <w:t>d'indice</w:t>
+      </w:r>
+      <w:proofErr w:type="gramEnd"/>
+      <w:r>
+        <w:rPr>
+          <w:rFonts w:ascii="Consolas" w:hAnsi="Consolas"/>
+          <w:color w:val="CE9178"/>
+          <w:sz w:val="21"/>
+          <w:szCs w:val="21"/>
+          <w:lang w:eastAsia="es-ES"/>
+        </w:rPr>
+        <w:t xml:space="preserve"> k d'un carré pris en paramètre</w:t>
       </w:r>
     </w:p>
     <w:p>
@@ -2923,28 +4271,50 @@
           <w:color w:val="D4D4D4"/>
           <w:sz w:val="21"/>
           <w:szCs w:val="21"/>
-          <w:lang w:eastAsia="es-ES"/>
-        </w:rPr>
-      </w:pPr>
-      <w:r>
-        <w:rPr>
-          <w:rFonts w:ascii="Consolas" w:hAnsi="Consolas"/>
-          <w:color w:val="D4D4D4"/>
-          <w:sz w:val="21"/>
-          <w:szCs w:val="21"/>
-          <w:lang w:eastAsia="es-ES"/>
+          <w:lang w:val="es-ES" w:eastAsia="es-ES"/>
+        </w:rPr>
+      </w:pPr>
+      <w:r>
+        <w:rPr>
+          <w:rFonts w:ascii="Consolas" w:hAnsi="Consolas"/>
+          <w:color w:val="D4D4D4"/>
+          <w:sz w:val="21"/>
+          <w:szCs w:val="21"/>
+          <w:lang w:val="es-ES" w:eastAsia="es-ES"/>
         </w:rPr>
         <w:t xml:space="preserve">    </w:t>
       </w:r>
-      <w:r>
-        <w:rPr>
-          <w:rFonts w:ascii="Consolas" w:hAnsi="Consolas"/>
-          <w:color w:val="6A9955"/>
-          <w:sz w:val="21"/>
-          <w:szCs w:val="21"/>
-          <w:lang w:eastAsia="es-ES"/>
-        </w:rPr>
-        <w:t xml:space="preserve">#Affecte à la variable valeur_lignes la valeur de la somme de </w:t>
+      <w:proofErr w:type="spellStart"/>
+      <w:r>
+        <w:rPr>
+          <w:rFonts w:ascii="Consolas" w:hAnsi="Consolas"/>
+          <w:color w:val="9CDCFE"/>
+          <w:sz w:val="21"/>
+          <w:szCs w:val="21"/>
+          <w:lang w:val="es-ES" w:eastAsia="es-ES"/>
+        </w:rPr>
+        <w:t>somme</w:t>
+      </w:r>
+      <w:proofErr w:type="spellEnd"/>
+      <w:r>
+        <w:rPr>
+          <w:rFonts w:ascii="Consolas" w:hAnsi="Consolas"/>
+          <w:color w:val="D4D4D4"/>
+          <w:sz w:val="21"/>
+          <w:szCs w:val="21"/>
+          <w:lang w:val="es-ES" w:eastAsia="es-ES"/>
+        </w:rPr>
+        <w:t xml:space="preserve"> = </w:t>
+      </w:r>
+      <w:r>
+        <w:rPr>
+          <w:rFonts w:ascii="Consolas" w:hAnsi="Consolas"/>
+          <w:color w:val="B5CEA8"/>
+          <w:sz w:val="21"/>
+          <w:szCs w:val="21"/>
+          <w:lang w:val="es-ES" w:eastAsia="es-ES"/>
+        </w:rPr>
+        <w:t>0</w:t>
       </w:r>
     </w:p>
     <w:p>
@@ -2959,28 +4329,102 @@
           <w:color w:val="D4D4D4"/>
           <w:sz w:val="21"/>
           <w:szCs w:val="21"/>
-          <w:lang w:eastAsia="es-ES"/>
-        </w:rPr>
-      </w:pPr>
-      <w:r>
-        <w:rPr>
-          <w:rFonts w:ascii="Consolas" w:hAnsi="Consolas"/>
-          <w:color w:val="D4D4D4"/>
-          <w:sz w:val="21"/>
-          <w:szCs w:val="21"/>
-          <w:lang w:eastAsia="es-ES"/>
+          <w:lang w:val="es-ES" w:eastAsia="es-ES"/>
+        </w:rPr>
+      </w:pPr>
+      <w:r>
+        <w:rPr>
+          <w:rFonts w:ascii="Consolas" w:hAnsi="Consolas"/>
+          <w:color w:val="D4D4D4"/>
+          <w:sz w:val="21"/>
+          <w:szCs w:val="21"/>
+          <w:lang w:val="es-ES" w:eastAsia="es-ES"/>
         </w:rPr>
         <w:t xml:space="preserve">    </w:t>
       </w:r>
-      <w:r>
-        <w:rPr>
-          <w:rFonts w:ascii="Consolas" w:hAnsi="Consolas"/>
-          <w:color w:val="6A9955"/>
-          <w:sz w:val="21"/>
-          <w:szCs w:val="21"/>
-          <w:lang w:eastAsia="es-ES"/>
-        </w:rPr>
-        <w:t>#la première ligne du carré, comme valeur de référence</w:t>
+      <w:proofErr w:type="spellStart"/>
+      <w:r>
+        <w:rPr>
+          <w:rFonts w:ascii="Consolas" w:hAnsi="Consolas"/>
+          <w:color w:val="C586C0"/>
+          <w:sz w:val="21"/>
+          <w:szCs w:val="21"/>
+          <w:lang w:val="es-ES" w:eastAsia="es-ES"/>
+        </w:rPr>
+        <w:t>for</w:t>
+      </w:r>
+      <w:proofErr w:type="spellEnd"/>
+      <w:r>
+        <w:rPr>
+          <w:rFonts w:ascii="Consolas" w:hAnsi="Consolas"/>
+          <w:color w:val="D4D4D4"/>
+          <w:sz w:val="21"/>
+          <w:szCs w:val="21"/>
+          <w:lang w:val="es-ES" w:eastAsia="es-ES"/>
+        </w:rPr>
+        <w:t xml:space="preserve"> </w:t>
+      </w:r>
+      <w:proofErr w:type="spellStart"/>
+      <w:r>
+        <w:rPr>
+          <w:rFonts w:ascii="Consolas" w:hAnsi="Consolas"/>
+          <w:color w:val="9CDCFE"/>
+          <w:sz w:val="21"/>
+          <w:szCs w:val="21"/>
+          <w:lang w:val="es-ES" w:eastAsia="es-ES"/>
+        </w:rPr>
+        <w:t>ligne</w:t>
+      </w:r>
+      <w:proofErr w:type="spellEnd"/>
+      <w:r>
+        <w:rPr>
+          <w:rFonts w:ascii="Consolas" w:hAnsi="Consolas"/>
+          <w:color w:val="D4D4D4"/>
+          <w:sz w:val="21"/>
+          <w:szCs w:val="21"/>
+          <w:lang w:val="es-ES" w:eastAsia="es-ES"/>
+        </w:rPr>
+        <w:t xml:space="preserve"> </w:t>
+      </w:r>
+      <w:r>
+        <w:rPr>
+          <w:rFonts w:ascii="Consolas" w:hAnsi="Consolas"/>
+          <w:color w:val="C586C0"/>
+          <w:sz w:val="21"/>
+          <w:szCs w:val="21"/>
+          <w:lang w:val="es-ES" w:eastAsia="es-ES"/>
+        </w:rPr>
+        <w:t>in</w:t>
+      </w:r>
+      <w:r>
+        <w:rPr>
+          <w:rFonts w:ascii="Consolas" w:hAnsi="Consolas"/>
+          <w:color w:val="D4D4D4"/>
+          <w:sz w:val="21"/>
+          <w:szCs w:val="21"/>
+          <w:lang w:val="es-ES" w:eastAsia="es-ES"/>
+        </w:rPr>
+        <w:t xml:space="preserve"> </w:t>
+      </w:r>
+      <w:r>
+        <w:rPr>
+          <w:rFonts w:ascii="Consolas" w:hAnsi="Consolas"/>
+          <w:color w:val="9CDCFE"/>
+          <w:sz w:val="21"/>
+          <w:szCs w:val="21"/>
+          <w:lang w:val="es-ES" w:eastAsia="es-ES"/>
+        </w:rPr>
+        <w:t>carre</w:t>
+      </w:r>
+      <w:r>
+        <w:rPr>
+          <w:rFonts w:ascii="Consolas" w:hAnsi="Consolas"/>
+          <w:color w:val="D4D4D4"/>
+          <w:sz w:val="21"/>
+          <w:szCs w:val="21"/>
+          <w:lang w:val="es-ES" w:eastAsia="es-ES"/>
+        </w:rPr>
+        <w:t>:</w:t>
       </w:r>
     </w:p>
     <w:p>
@@ -2995,98 +4439,104 @@
           <w:color w:val="D4D4D4"/>
           <w:sz w:val="21"/>
           <w:szCs w:val="21"/>
-          <w:lang w:eastAsia="es-ES"/>
-        </w:rPr>
-      </w:pPr>
-      <w:r>
-        <w:rPr>
-          <w:rFonts w:ascii="Consolas" w:hAnsi="Consolas"/>
-          <w:color w:val="D4D4D4"/>
-          <w:sz w:val="21"/>
-          <w:szCs w:val="21"/>
-          <w:lang w:eastAsia="es-ES"/>
-        </w:rPr>
-        <w:t xml:space="preserve">    </w:t>
-      </w:r>
+          <w:lang w:val="es-ES" w:eastAsia="es-ES"/>
+        </w:rPr>
+      </w:pPr>
+      <w:r>
+        <w:rPr>
+          <w:rFonts w:ascii="Consolas" w:hAnsi="Consolas"/>
+          <w:color w:val="D4D4D4"/>
+          <w:sz w:val="21"/>
+          <w:szCs w:val="21"/>
+          <w:lang w:val="es-ES" w:eastAsia="es-ES"/>
+        </w:rPr>
+        <w:t xml:space="preserve">        </w:t>
+      </w:r>
+      <w:proofErr w:type="spellStart"/>
       <w:r>
         <w:rPr>
           <w:rFonts w:ascii="Consolas" w:hAnsi="Consolas"/>
           <w:color w:val="9CDCFE"/>
           <w:sz w:val="21"/>
           <w:szCs w:val="21"/>
-          <w:lang w:eastAsia="es-ES"/>
-        </w:rPr>
-        <w:t>valeur_lignes</w:t>
-      </w:r>
-      <w:r>
-        <w:rPr>
-          <w:rFonts w:ascii="Consolas" w:hAnsi="Consolas"/>
-          <w:color w:val="D4D4D4"/>
-          <w:sz w:val="21"/>
-          <w:szCs w:val="21"/>
-          <w:lang w:eastAsia="es-ES"/>
-        </w:rPr>
-        <w:t xml:space="preserve"> = </w:t>
-      </w:r>
-      <w:r>
-        <w:rPr>
-          <w:rFonts w:ascii="Consolas" w:hAnsi="Consolas"/>
-          <w:color w:val="DCDCAA"/>
-          <w:sz w:val="21"/>
-          <w:szCs w:val="21"/>
-          <w:lang w:eastAsia="es-ES"/>
-        </w:rPr>
-        <w:t>somme_ligne</w:t>
-      </w:r>
-      <w:r>
-        <w:rPr>
-          <w:rFonts w:ascii="Consolas" w:hAnsi="Consolas"/>
-          <w:color w:val="D4D4D4"/>
-          <w:sz w:val="21"/>
-          <w:szCs w:val="21"/>
-          <w:lang w:eastAsia="es-ES"/>
+          <w:lang w:val="es-ES" w:eastAsia="es-ES"/>
+        </w:rPr>
+        <w:t>somme</w:t>
+      </w:r>
+      <w:proofErr w:type="spellEnd"/>
+      <w:r>
+        <w:rPr>
+          <w:rFonts w:ascii="Consolas" w:hAnsi="Consolas"/>
+          <w:color w:val="D4D4D4"/>
+          <w:sz w:val="21"/>
+          <w:szCs w:val="21"/>
+          <w:lang w:val="es-ES" w:eastAsia="es-ES"/>
+        </w:rPr>
+        <w:t xml:space="preserve"> += </w:t>
+      </w:r>
+      <w:proofErr w:type="spellStart"/>
+      <w:r>
+        <w:rPr>
+          <w:rFonts w:ascii="Consolas" w:hAnsi="Consolas"/>
+          <w:color w:val="4EC9B0"/>
+          <w:sz w:val="21"/>
+          <w:szCs w:val="21"/>
+          <w:lang w:val="es-ES" w:eastAsia="es-ES"/>
+        </w:rPr>
+        <w:t>int</w:t>
+      </w:r>
+      <w:proofErr w:type="spellEnd"/>
+      <w:r>
+        <w:rPr>
+          <w:rFonts w:ascii="Consolas" w:hAnsi="Consolas"/>
+          <w:color w:val="D4D4D4"/>
+          <w:sz w:val="21"/>
+          <w:szCs w:val="21"/>
+          <w:lang w:val="es-ES" w:eastAsia="es-ES"/>
         </w:rPr>
         <w:t>(</w:t>
       </w:r>
+      <w:proofErr w:type="spellStart"/>
       <w:r>
         <w:rPr>
           <w:rFonts w:ascii="Consolas" w:hAnsi="Consolas"/>
           <w:color w:val="9CDCFE"/>
           <w:sz w:val="21"/>
           <w:szCs w:val="21"/>
-          <w:lang w:eastAsia="es-ES"/>
-        </w:rPr>
-        <w:t>carre</w:t>
-      </w:r>
-      <w:r>
-        <w:rPr>
-          <w:rFonts w:ascii="Consolas" w:hAnsi="Consolas"/>
-          <w:color w:val="D4D4D4"/>
-          <w:sz w:val="21"/>
-          <w:szCs w:val="21"/>
-          <w:lang w:eastAsia="es-ES"/>
-        </w:rPr>
-        <w:t xml:space="preserve">, </w:t>
-      </w:r>
-      <w:r>
-        <w:rPr>
-          <w:rFonts w:ascii="Consolas" w:hAnsi="Consolas"/>
-          <w:color w:val="B5CEA8"/>
-          <w:sz w:val="21"/>
-          <w:szCs w:val="21"/>
-          <w:lang w:eastAsia="es-ES"/>
-        </w:rPr>
-        <w:t>0</w:t>
-      </w:r>
-      <w:r>
-        <w:rPr>
-          <w:rFonts w:ascii="Consolas" w:hAnsi="Consolas"/>
-          <w:color w:val="D4D4D4"/>
-          <w:sz w:val="21"/>
-          <w:szCs w:val="21"/>
-          <w:lang w:eastAsia="es-ES"/>
-        </w:rPr>
-        <w:t>)</w:t>
+          <w:lang w:val="es-ES" w:eastAsia="es-ES"/>
+        </w:rPr>
+        <w:t>ligne</w:t>
+      </w:r>
+      <w:proofErr w:type="spellEnd"/>
+      <w:r>
+        <w:rPr>
+          <w:rFonts w:ascii="Consolas" w:hAnsi="Consolas"/>
+          <w:color w:val="D4D4D4"/>
+          <w:sz w:val="21"/>
+          <w:szCs w:val="21"/>
+          <w:lang w:val="es-ES" w:eastAsia="es-ES"/>
+        </w:rPr>
+        <w:t>[</w:t>
+      </w:r>
+      <w:r>
+        <w:rPr>
+          <w:rFonts w:ascii="Consolas" w:hAnsi="Consolas"/>
+          <w:color w:val="9CDCFE"/>
+          <w:sz w:val="21"/>
+          <w:szCs w:val="21"/>
+          <w:lang w:val="es-ES" w:eastAsia="es-ES"/>
+        </w:rPr>
+        <w:t>k</w:t>
+      </w:r>
+      <w:r>
+        <w:rPr>
+          <w:rFonts w:ascii="Consolas" w:hAnsi="Consolas"/>
+          <w:color w:val="D4D4D4"/>
+          <w:sz w:val="21"/>
+          <w:szCs w:val="21"/>
+          <w:lang w:val="es-ES" w:eastAsia="es-ES"/>
+        </w:rPr>
+        <w:t>])</w:t>
       </w:r>
     </w:p>
     <w:p>
@@ -3101,117 +4551,20 @@
           <w:color w:val="D4D4D4"/>
           <w:sz w:val="21"/>
           <w:szCs w:val="21"/>
-          <w:lang w:eastAsia="es-ES"/>
-        </w:rPr>
-      </w:pPr>
-      <w:r>
-        <w:rPr>
-          <w:rFonts w:ascii="Consolas" w:hAnsi="Consolas"/>
-          <w:color w:val="D4D4D4"/>
-          <w:sz w:val="21"/>
-          <w:szCs w:val="21"/>
-          <w:lang w:eastAsia="es-ES"/>
+          <w:lang w:val="es-ES" w:eastAsia="es-ES"/>
+        </w:rPr>
+      </w:pPr>
+      <w:r>
+        <w:rPr>
+          <w:rFonts w:ascii="Consolas" w:hAnsi="Consolas"/>
+          <w:color w:val="D4D4D4"/>
+          <w:sz w:val="21"/>
+          <w:szCs w:val="21"/>
+          <w:lang w:val="es-ES" w:eastAsia="es-ES"/>
         </w:rPr>
         <w:t xml:space="preserve">    </w:t>
       </w:r>
-    </w:p>
-    <w:p>
-      <w:pPr>
-        <w:pStyle w:val="Prrafodelista"/>
-        <w:widowControl/>
-        <w:shd w:val="clear" w:color="auto" w:fill="1E1E1E"/>
-        <w:suppressAutoHyphens w:val="0"/>
-        <w:spacing w:line="285" w:lineRule="atLeast"/>
-        <w:rPr>
-          <w:rFonts w:ascii="Consolas" w:hAnsi="Consolas"/>
-          <w:color w:val="D4D4D4"/>
-          <w:sz w:val="21"/>
-          <w:szCs w:val="21"/>
-          <w:lang w:eastAsia="es-ES"/>
-        </w:rPr>
-      </w:pPr>
-      <w:r>
-        <w:rPr>
-          <w:rFonts w:ascii="Consolas" w:hAnsi="Consolas"/>
-          <w:color w:val="D4D4D4"/>
-          <w:sz w:val="21"/>
-          <w:szCs w:val="21"/>
-          <w:lang w:eastAsia="es-ES"/>
-        </w:rPr>
-        <w:t xml:space="preserve">    </w:t>
-      </w:r>
-      <w:r>
-        <w:rPr>
-          <w:rFonts w:ascii="Consolas" w:hAnsi="Consolas"/>
-          <w:color w:val="6A9955"/>
-          <w:sz w:val="21"/>
-          <w:szCs w:val="21"/>
-          <w:lang w:eastAsia="es-ES"/>
-        </w:rPr>
-        <w:t xml:space="preserve">#compare la valeur des sommes du reste des lignes du carré à </w:t>
-      </w:r>
-    </w:p>
-    <w:p>
-      <w:pPr>
-        <w:pStyle w:val="Prrafodelista"/>
-        <w:widowControl/>
-        <w:shd w:val="clear" w:color="auto" w:fill="1E1E1E"/>
-        <w:suppressAutoHyphens w:val="0"/>
-        <w:spacing w:line="285" w:lineRule="atLeast"/>
-        <w:rPr>
-          <w:rFonts w:ascii="Consolas" w:hAnsi="Consolas"/>
-          <w:color w:val="D4D4D4"/>
-          <w:sz w:val="21"/>
-          <w:szCs w:val="21"/>
-          <w:lang w:eastAsia="es-ES"/>
-        </w:rPr>
-      </w:pPr>
-      <w:r>
-        <w:rPr>
-          <w:rFonts w:ascii="Consolas" w:hAnsi="Consolas"/>
-          <w:color w:val="D4D4D4"/>
-          <w:sz w:val="21"/>
-          <w:szCs w:val="21"/>
-          <w:lang w:eastAsia="es-ES"/>
-        </w:rPr>
-        <w:t xml:space="preserve">    </w:t>
-      </w:r>
-      <w:r>
-        <w:rPr>
-          <w:rFonts w:ascii="Consolas" w:hAnsi="Consolas"/>
-          <w:color w:val="6A9955"/>
-          <w:sz w:val="21"/>
-          <w:szCs w:val="21"/>
-          <w:lang w:eastAsia="es-ES"/>
-        </w:rPr>
-        <w:t>#la valeur de référence valeur_lignes</w:t>
-      </w:r>
-    </w:p>
-    <w:p>
-      <w:pPr>
-        <w:pStyle w:val="Prrafodelista"/>
-        <w:widowControl/>
-        <w:shd w:val="clear" w:color="auto" w:fill="1E1E1E"/>
-        <w:suppressAutoHyphens w:val="0"/>
-        <w:spacing w:line="285" w:lineRule="atLeast"/>
-        <w:rPr>
-          <w:rFonts w:ascii="Consolas" w:hAnsi="Consolas"/>
-          <w:color w:val="D4D4D4"/>
-          <w:sz w:val="21"/>
-          <w:szCs w:val="21"/>
-          <w:lang w:val="es-ES" w:eastAsia="es-ES"/>
-        </w:rPr>
-      </w:pPr>
-      <w:r>
-        <w:rPr>
-          <w:rFonts w:ascii="Consolas" w:hAnsi="Consolas"/>
-          <w:color w:val="D4D4D4"/>
-          <w:sz w:val="21"/>
-          <w:szCs w:val="21"/>
-          <w:lang w:eastAsia="es-ES"/>
-        </w:rPr>
-        <w:t xml:space="preserve">    </w:t>
-      </w:r>
+      <w:proofErr w:type="spellStart"/>
       <w:r>
         <w:rPr>
           <w:rFonts w:ascii="Consolas" w:hAnsi="Consolas"/>
@@ -3220,8 +4573,9 @@
           <w:szCs w:val="21"/>
           <w:lang w:val="es-ES" w:eastAsia="es-ES"/>
         </w:rPr>
-        <w:t>for</w:t>
-      </w:r>
+        <w:t>return</w:t>
+      </w:r>
+      <w:proofErr w:type="spellEnd"/>
       <w:r>
         <w:rPr>
           <w:rFonts w:ascii="Consolas" w:hAnsi="Consolas"/>
@@ -3232,6 +4586,7 @@
         </w:rPr>
         <w:t xml:space="preserve"> </w:t>
       </w:r>
+      <w:proofErr w:type="spellStart"/>
       <w:r>
         <w:rPr>
           <w:rFonts w:ascii="Consolas" w:hAnsi="Consolas"/>
@@ -3240,933 +4595,9 @@
           <w:szCs w:val="21"/>
           <w:lang w:val="es-ES" w:eastAsia="es-ES"/>
         </w:rPr>
-        <w:t>ligne</w:t>
-      </w:r>
-      <w:r>
-        <w:rPr>
-          <w:rFonts w:ascii="Consolas" w:hAnsi="Consolas"/>
-          <w:color w:val="D4D4D4"/>
-          <w:sz w:val="21"/>
-          <w:szCs w:val="21"/>
-          <w:lang w:val="es-ES" w:eastAsia="es-ES"/>
-        </w:rPr>
-        <w:t xml:space="preserve"> </w:t>
-      </w:r>
-      <w:r>
-        <w:rPr>
-          <w:rFonts w:ascii="Consolas" w:hAnsi="Consolas"/>
-          <w:color w:val="C586C0"/>
-          <w:sz w:val="21"/>
-          <w:szCs w:val="21"/>
-          <w:lang w:val="es-ES" w:eastAsia="es-ES"/>
-        </w:rPr>
-        <w:t>in</w:t>
-      </w:r>
-      <w:r>
-        <w:rPr>
-          <w:rFonts w:ascii="Consolas" w:hAnsi="Consolas"/>
-          <w:color w:val="D4D4D4"/>
-          <w:sz w:val="21"/>
-          <w:szCs w:val="21"/>
-          <w:lang w:val="es-ES" w:eastAsia="es-ES"/>
-        </w:rPr>
-        <w:t xml:space="preserve"> </w:t>
-      </w:r>
-      <w:r>
-        <w:rPr>
-          <w:rFonts w:ascii="Consolas" w:hAnsi="Consolas"/>
-          <w:color w:val="4EC9B0"/>
-          <w:sz w:val="21"/>
-          <w:szCs w:val="21"/>
-          <w:lang w:val="es-ES" w:eastAsia="es-ES"/>
-        </w:rPr>
-        <w:t>range</w:t>
-      </w:r>
-      <w:r>
-        <w:rPr>
-          <w:rFonts w:ascii="Consolas" w:hAnsi="Consolas"/>
-          <w:color w:val="D4D4D4"/>
-          <w:sz w:val="21"/>
-          <w:szCs w:val="21"/>
-          <w:lang w:val="es-ES" w:eastAsia="es-ES"/>
-        </w:rPr>
-        <w:t>(</w:t>
-      </w:r>
-      <w:r>
-        <w:rPr>
-          <w:rFonts w:ascii="Consolas" w:hAnsi="Consolas"/>
-          <w:color w:val="B5CEA8"/>
-          <w:sz w:val="21"/>
-          <w:szCs w:val="21"/>
-          <w:lang w:val="es-ES" w:eastAsia="es-ES"/>
-        </w:rPr>
-        <w:t>1</w:t>
-      </w:r>
-      <w:r>
-        <w:rPr>
-          <w:rFonts w:ascii="Consolas" w:hAnsi="Consolas"/>
-          <w:color w:val="D4D4D4"/>
-          <w:sz w:val="21"/>
-          <w:szCs w:val="21"/>
-          <w:lang w:val="es-ES" w:eastAsia="es-ES"/>
-        </w:rPr>
-        <w:t>,</w:t>
-      </w:r>
-      <w:r>
-        <w:rPr>
-          <w:rFonts w:ascii="Consolas" w:hAnsi="Consolas"/>
-          <w:color w:val="DCDCAA"/>
-          <w:sz w:val="21"/>
-          <w:szCs w:val="21"/>
-          <w:lang w:val="es-ES" w:eastAsia="es-ES"/>
-        </w:rPr>
-        <w:t>len</w:t>
-      </w:r>
-      <w:r>
-        <w:rPr>
-          <w:rFonts w:ascii="Consolas" w:hAnsi="Consolas"/>
-          <w:color w:val="D4D4D4"/>
-          <w:sz w:val="21"/>
-          <w:szCs w:val="21"/>
-          <w:lang w:val="es-ES" w:eastAsia="es-ES"/>
-        </w:rPr>
-        <w:t>(</w:t>
-      </w:r>
-      <w:r>
-        <w:rPr>
-          <w:rFonts w:ascii="Consolas" w:hAnsi="Consolas"/>
-          <w:color w:val="9CDCFE"/>
-          <w:sz w:val="21"/>
-          <w:szCs w:val="21"/>
-          <w:lang w:val="es-ES" w:eastAsia="es-ES"/>
-        </w:rPr>
-        <w:t>carre</w:t>
-      </w:r>
-      <w:r>
-        <w:rPr>
-          <w:rFonts w:ascii="Consolas" w:hAnsi="Consolas"/>
-          <w:color w:val="D4D4D4"/>
-          <w:sz w:val="21"/>
-          <w:szCs w:val="21"/>
-          <w:lang w:val="es-ES" w:eastAsia="es-ES"/>
-        </w:rPr>
-        <w:t>)):</w:t>
-      </w:r>
-    </w:p>
-    <w:p>
-      <w:pPr>
-        <w:pStyle w:val="Prrafodelista"/>
-        <w:widowControl/>
-        <w:shd w:val="clear" w:color="auto" w:fill="1E1E1E"/>
-        <w:suppressAutoHyphens w:val="0"/>
-        <w:spacing w:line="285" w:lineRule="atLeast"/>
-        <w:rPr>
-          <w:rFonts w:ascii="Consolas" w:hAnsi="Consolas"/>
-          <w:color w:val="D4D4D4"/>
-          <w:sz w:val="21"/>
-          <w:szCs w:val="21"/>
-          <w:lang w:eastAsia="es-ES"/>
-        </w:rPr>
-      </w:pPr>
-      <w:r>
-        <w:rPr>
-          <w:rFonts w:ascii="Consolas" w:hAnsi="Consolas"/>
-          <w:color w:val="D4D4D4"/>
-          <w:sz w:val="21"/>
-          <w:szCs w:val="21"/>
-          <w:lang w:eastAsia="es-ES"/>
-        </w:rPr>
-        <w:t xml:space="preserve">        </w:t>
-      </w:r>
-      <w:r>
-        <w:rPr>
-          <w:rFonts w:ascii="Consolas" w:hAnsi="Consolas"/>
-          <w:color w:val="C586C0"/>
-          <w:sz w:val="21"/>
-          <w:szCs w:val="21"/>
-          <w:lang w:eastAsia="es-ES"/>
-        </w:rPr>
-        <w:t>if</w:t>
-      </w:r>
-      <w:r>
-        <w:rPr>
-          <w:rFonts w:ascii="Consolas" w:hAnsi="Consolas"/>
-          <w:color w:val="D4D4D4"/>
-          <w:sz w:val="21"/>
-          <w:szCs w:val="21"/>
-          <w:lang w:eastAsia="es-ES"/>
-        </w:rPr>
-        <w:t xml:space="preserve"> </w:t>
-      </w:r>
-      <w:r>
-        <w:rPr>
-          <w:rFonts w:ascii="Consolas" w:hAnsi="Consolas"/>
-          <w:color w:val="DCDCAA"/>
-          <w:sz w:val="21"/>
-          <w:szCs w:val="21"/>
-          <w:lang w:eastAsia="es-ES"/>
-        </w:rPr>
-        <w:t>somme_ligne</w:t>
-      </w:r>
-      <w:r>
-        <w:rPr>
-          <w:rFonts w:ascii="Consolas" w:hAnsi="Consolas"/>
-          <w:color w:val="D4D4D4"/>
-          <w:sz w:val="21"/>
-          <w:szCs w:val="21"/>
-          <w:lang w:eastAsia="es-ES"/>
-        </w:rPr>
-        <w:t>(</w:t>
-      </w:r>
-      <w:r>
-        <w:rPr>
-          <w:rFonts w:ascii="Consolas" w:hAnsi="Consolas"/>
-          <w:color w:val="9CDCFE"/>
-          <w:sz w:val="21"/>
-          <w:szCs w:val="21"/>
-          <w:lang w:eastAsia="es-ES"/>
-        </w:rPr>
-        <w:t>carre</w:t>
-      </w:r>
-      <w:r>
-        <w:rPr>
-          <w:rFonts w:ascii="Consolas" w:hAnsi="Consolas"/>
-          <w:color w:val="D4D4D4"/>
-          <w:sz w:val="21"/>
-          <w:szCs w:val="21"/>
-          <w:lang w:eastAsia="es-ES"/>
-        </w:rPr>
-        <w:t xml:space="preserve">, </w:t>
-      </w:r>
-      <w:r>
-        <w:rPr>
-          <w:rFonts w:ascii="Consolas" w:hAnsi="Consolas"/>
-          <w:color w:val="9CDCFE"/>
-          <w:sz w:val="21"/>
-          <w:szCs w:val="21"/>
-          <w:lang w:eastAsia="es-ES"/>
-        </w:rPr>
-        <w:t>ligne</w:t>
-      </w:r>
-      <w:r>
-        <w:rPr>
-          <w:rFonts w:ascii="Consolas" w:hAnsi="Consolas"/>
-          <w:color w:val="D4D4D4"/>
-          <w:sz w:val="21"/>
-          <w:szCs w:val="21"/>
-          <w:lang w:eastAsia="es-ES"/>
-        </w:rPr>
-        <w:t xml:space="preserve">) != </w:t>
-      </w:r>
-      <w:r>
-        <w:rPr>
-          <w:rFonts w:ascii="Consolas" w:hAnsi="Consolas"/>
-          <w:color w:val="9CDCFE"/>
-          <w:sz w:val="21"/>
-          <w:szCs w:val="21"/>
-          <w:lang w:eastAsia="es-ES"/>
-        </w:rPr>
-        <w:t>valeur_lignes</w:t>
-      </w:r>
-      <w:r>
-        <w:rPr>
-          <w:rFonts w:ascii="Consolas" w:hAnsi="Consolas"/>
-          <w:color w:val="D4D4D4"/>
-          <w:sz w:val="21"/>
-          <w:szCs w:val="21"/>
-          <w:lang w:eastAsia="es-ES"/>
-        </w:rPr>
-        <w:t>:</w:t>
-      </w:r>
-    </w:p>
-    <w:p>
-      <w:pPr>
-        <w:pStyle w:val="Prrafodelista"/>
-        <w:widowControl/>
-        <w:shd w:val="clear" w:color="auto" w:fill="1E1E1E"/>
-        <w:suppressAutoHyphens w:val="0"/>
-        <w:spacing w:line="285" w:lineRule="atLeast"/>
-        <w:rPr>
-          <w:rFonts w:ascii="Consolas" w:hAnsi="Consolas"/>
-          <w:color w:val="D4D4D4"/>
-          <w:sz w:val="21"/>
-          <w:szCs w:val="21"/>
-          <w:lang w:val="es-ES" w:eastAsia="es-ES"/>
-        </w:rPr>
-      </w:pPr>
-      <w:r>
-        <w:rPr>
-          <w:rFonts w:ascii="Consolas" w:hAnsi="Consolas"/>
-          <w:color w:val="D4D4D4"/>
-          <w:sz w:val="21"/>
-          <w:szCs w:val="21"/>
-          <w:lang w:eastAsia="es-ES"/>
-        </w:rPr>
-        <w:t xml:space="preserve">            </w:t>
-      </w:r>
-      <w:r>
-        <w:rPr>
-          <w:rFonts w:ascii="Consolas" w:hAnsi="Consolas"/>
-          <w:color w:val="C586C0"/>
-          <w:sz w:val="21"/>
-          <w:szCs w:val="21"/>
-          <w:lang w:val="es-ES" w:eastAsia="es-ES"/>
-        </w:rPr>
-        <w:t>return</w:t>
-      </w:r>
-      <w:r>
-        <w:rPr>
-          <w:rFonts w:ascii="Consolas" w:hAnsi="Consolas"/>
-          <w:color w:val="D4D4D4"/>
-          <w:sz w:val="21"/>
-          <w:szCs w:val="21"/>
-          <w:lang w:val="es-ES" w:eastAsia="es-ES"/>
-        </w:rPr>
-        <w:t xml:space="preserve"> </w:t>
-      </w:r>
-      <w:r>
-        <w:rPr>
-          <w:rFonts w:ascii="Consolas" w:hAnsi="Consolas"/>
-          <w:color w:val="569CD6"/>
-          <w:sz w:val="21"/>
-          <w:szCs w:val="21"/>
-          <w:lang w:val="es-ES" w:eastAsia="es-ES"/>
-        </w:rPr>
-        <w:t>False</w:t>
-      </w:r>
-    </w:p>
-    <w:p>
-      <w:pPr>
-        <w:pStyle w:val="Prrafodelista"/>
-        <w:widowControl/>
-        <w:shd w:val="clear" w:color="auto" w:fill="1E1E1E"/>
-        <w:suppressAutoHyphens w:val="0"/>
-        <w:spacing w:line="285" w:lineRule="atLeast"/>
-        <w:rPr>
-          <w:rFonts w:ascii="Consolas" w:hAnsi="Consolas"/>
-          <w:color w:val="D4D4D4"/>
-          <w:sz w:val="21"/>
-          <w:szCs w:val="21"/>
-          <w:lang w:val="es-ES" w:eastAsia="es-ES"/>
-        </w:rPr>
-      </w:pPr>
-      <w:r>
-        <w:rPr>
-          <w:rFonts w:ascii="Consolas" w:hAnsi="Consolas"/>
-          <w:color w:val="D4D4D4"/>
-          <w:sz w:val="21"/>
-          <w:szCs w:val="21"/>
-          <w:lang w:val="es-ES" w:eastAsia="es-ES"/>
-        </w:rPr>
-        <w:t xml:space="preserve">    </w:t>
-      </w:r>
-      <w:r>
-        <w:rPr>
-          <w:rFonts w:ascii="Consolas" w:hAnsi="Consolas"/>
-          <w:color w:val="C586C0"/>
-          <w:sz w:val="21"/>
-          <w:szCs w:val="21"/>
-          <w:lang w:val="es-ES" w:eastAsia="es-ES"/>
-        </w:rPr>
-        <w:t>return</w:t>
-      </w:r>
-      <w:r>
-        <w:rPr>
-          <w:rFonts w:ascii="Consolas" w:hAnsi="Consolas"/>
-          <w:color w:val="D4D4D4"/>
-          <w:sz w:val="21"/>
-          <w:szCs w:val="21"/>
-          <w:lang w:val="es-ES" w:eastAsia="es-ES"/>
-        </w:rPr>
-        <w:t xml:space="preserve"> </w:t>
-      </w:r>
-      <w:r>
-        <w:rPr>
-          <w:rFonts w:ascii="Consolas" w:hAnsi="Consolas"/>
-          <w:color w:val="569CD6"/>
-          <w:sz w:val="21"/>
-          <w:szCs w:val="21"/>
-          <w:lang w:val="es-ES" w:eastAsia="es-ES"/>
-        </w:rPr>
-        <w:t>True</w:t>
-      </w:r>
-    </w:p>
-    <w:p>
-      <w:pPr>
-        <w:pStyle w:val="Prrafodelista"/>
-      </w:pPr>
-    </w:p>
-    <w:p>
-      <w:pPr>
-        <w:pStyle w:val="Prrafodelista"/>
-      </w:pPr>
-    </w:p>
-    <w:p>
-      <w:pPr>
-        <w:pStyle w:val="Prrafodelista"/>
-      </w:pPr>
-    </w:p>
-    <w:p>
-      <w:pPr>
-        <w:pStyle w:val="Prrafodelista"/>
-      </w:pPr>
-    </w:p>
-    <w:p>
-      <w:pPr>
-        <w:pStyle w:val="Prrafodelista"/>
-        <w:numPr>
-          <w:ilvl w:val="0"/>
-          <w:numId w:val="11"/>
-        </w:numPr>
-      </w:pPr>
-      <w:r>
-        <w:lastRenderedPageBreak/>
-        <w:t>Fonction :</w:t>
-      </w:r>
-    </w:p>
-    <w:p>
-      <w:pPr>
-        <w:pStyle w:val="Prrafodelista"/>
-        <w:widowControl/>
-        <w:shd w:val="clear" w:color="auto" w:fill="1E1E1E"/>
-        <w:suppressAutoHyphens w:val="0"/>
-        <w:spacing w:line="285" w:lineRule="atLeast"/>
-        <w:rPr>
-          <w:rFonts w:ascii="Consolas" w:hAnsi="Consolas"/>
-          <w:color w:val="D4D4D4"/>
-          <w:sz w:val="21"/>
-          <w:szCs w:val="21"/>
-          <w:lang w:eastAsia="es-ES"/>
-        </w:rPr>
-      </w:pPr>
-      <w:r>
-        <w:rPr>
-          <w:rFonts w:ascii="Consolas" w:hAnsi="Consolas"/>
-          <w:color w:val="569CD6"/>
-          <w:sz w:val="21"/>
-          <w:szCs w:val="21"/>
-          <w:lang w:eastAsia="es-ES"/>
-        </w:rPr>
-        <w:t>def</w:t>
-      </w:r>
-      <w:r>
-        <w:rPr>
-          <w:rFonts w:ascii="Consolas" w:hAnsi="Consolas"/>
-          <w:color w:val="D4D4D4"/>
-          <w:sz w:val="21"/>
-          <w:szCs w:val="21"/>
-          <w:lang w:eastAsia="es-ES"/>
-        </w:rPr>
-        <w:t xml:space="preserve"> </w:t>
-      </w:r>
-      <w:r>
-        <w:rPr>
-          <w:rFonts w:ascii="Consolas" w:hAnsi="Consolas"/>
-          <w:color w:val="DCDCAA"/>
-          <w:sz w:val="21"/>
-          <w:szCs w:val="21"/>
-          <w:lang w:eastAsia="es-ES"/>
-        </w:rPr>
-        <w:t>somme_colonne</w:t>
-      </w:r>
-      <w:r>
-        <w:rPr>
-          <w:rFonts w:ascii="Consolas" w:hAnsi="Consolas"/>
-          <w:color w:val="D4D4D4"/>
-          <w:sz w:val="21"/>
-          <w:szCs w:val="21"/>
-          <w:lang w:eastAsia="es-ES"/>
-        </w:rPr>
-        <w:t>(</w:t>
-      </w:r>
-      <w:r>
-        <w:rPr>
-          <w:rFonts w:ascii="Consolas" w:hAnsi="Consolas"/>
-          <w:color w:val="9CDCFE"/>
-          <w:sz w:val="21"/>
-          <w:szCs w:val="21"/>
-          <w:lang w:eastAsia="es-ES"/>
-        </w:rPr>
-        <w:t>carre</w:t>
-      </w:r>
-      <w:r>
-        <w:rPr>
-          <w:rFonts w:ascii="Consolas" w:hAnsi="Consolas"/>
-          <w:color w:val="D4D4D4"/>
-          <w:sz w:val="21"/>
-          <w:szCs w:val="21"/>
-          <w:lang w:eastAsia="es-ES"/>
-        </w:rPr>
-        <w:t xml:space="preserve">, </w:t>
-      </w:r>
-      <w:r>
-        <w:rPr>
-          <w:rFonts w:ascii="Consolas" w:hAnsi="Consolas"/>
-          <w:color w:val="9CDCFE"/>
-          <w:sz w:val="21"/>
-          <w:szCs w:val="21"/>
-          <w:lang w:eastAsia="es-ES"/>
-        </w:rPr>
-        <w:t>k</w:t>
-      </w:r>
-      <w:r>
-        <w:rPr>
-          <w:rFonts w:ascii="Consolas" w:hAnsi="Consolas"/>
-          <w:color w:val="D4D4D4"/>
-          <w:sz w:val="21"/>
-          <w:szCs w:val="21"/>
-          <w:lang w:eastAsia="es-ES"/>
-        </w:rPr>
-        <w:t>):</w:t>
-      </w:r>
-    </w:p>
-    <w:p>
-      <w:pPr>
-        <w:pStyle w:val="Prrafodelista"/>
-        <w:widowControl/>
-        <w:shd w:val="clear" w:color="auto" w:fill="1E1E1E"/>
-        <w:suppressAutoHyphens w:val="0"/>
-        <w:spacing w:line="285" w:lineRule="atLeast"/>
-        <w:rPr>
-          <w:rFonts w:ascii="Consolas" w:hAnsi="Consolas"/>
-          <w:color w:val="D4D4D4"/>
-          <w:sz w:val="21"/>
-          <w:szCs w:val="21"/>
-          <w:lang w:val="es-ES" w:eastAsia="es-ES"/>
-        </w:rPr>
-      </w:pPr>
-      <w:r>
-        <w:rPr>
-          <w:rFonts w:ascii="Consolas" w:hAnsi="Consolas"/>
-          <w:color w:val="D4D4D4"/>
-          <w:sz w:val="21"/>
-          <w:szCs w:val="21"/>
-          <w:lang w:eastAsia="es-ES"/>
-        </w:rPr>
-        <w:t xml:space="preserve">    </w:t>
-      </w:r>
-      <w:r>
-        <w:rPr>
-          <w:rFonts w:ascii="Consolas" w:hAnsi="Consolas"/>
-          <w:color w:val="CE9178"/>
-          <w:sz w:val="21"/>
-          <w:szCs w:val="21"/>
-          <w:lang w:val="es-ES" w:eastAsia="es-ES"/>
-        </w:rPr>
-        <w:t>"""</w:t>
-      </w:r>
-    </w:p>
-    <w:p>
-      <w:pPr>
-        <w:pStyle w:val="Prrafodelista"/>
-        <w:widowControl/>
-        <w:shd w:val="clear" w:color="auto" w:fill="1E1E1E"/>
-        <w:suppressAutoHyphens w:val="0"/>
-        <w:spacing w:line="285" w:lineRule="atLeast"/>
-        <w:rPr>
-          <w:rFonts w:ascii="Consolas" w:hAnsi="Consolas"/>
-          <w:color w:val="D4D4D4"/>
-          <w:sz w:val="21"/>
-          <w:szCs w:val="21"/>
-          <w:lang w:eastAsia="es-ES"/>
-        </w:rPr>
-      </w:pPr>
-      <w:r>
-        <w:rPr>
-          <w:rFonts w:ascii="Consolas" w:hAnsi="Consolas"/>
-          <w:color w:val="CE9178"/>
-          <w:sz w:val="21"/>
-          <w:szCs w:val="21"/>
-          <w:lang w:eastAsia="es-ES"/>
-        </w:rPr>
-        <w:t>    Fonction qui renvoie la somme des nombres d'une colonne k</w:t>
-      </w:r>
-    </w:p>
-    <w:p>
-      <w:pPr>
-        <w:pStyle w:val="Prrafodelista"/>
-        <w:widowControl/>
-        <w:shd w:val="clear" w:color="auto" w:fill="1E1E1E"/>
-        <w:suppressAutoHyphens w:val="0"/>
-        <w:spacing w:line="285" w:lineRule="atLeast"/>
-        <w:rPr>
-          <w:rFonts w:ascii="Consolas" w:hAnsi="Consolas"/>
-          <w:color w:val="D4D4D4"/>
-          <w:sz w:val="21"/>
-          <w:szCs w:val="21"/>
-          <w:lang w:val="es-ES" w:eastAsia="es-ES"/>
-        </w:rPr>
-      </w:pPr>
-      <w:r>
-        <w:rPr>
-          <w:rFonts w:ascii="Consolas" w:hAnsi="Consolas"/>
-          <w:color w:val="CE9178"/>
-          <w:sz w:val="21"/>
-          <w:szCs w:val="21"/>
-          <w:lang w:eastAsia="es-ES"/>
-        </w:rPr>
-        <w:t xml:space="preserve">    </w:t>
-      </w:r>
-      <w:r>
-        <w:rPr>
-          <w:rFonts w:ascii="Consolas" w:hAnsi="Consolas"/>
-          <w:color w:val="CE9178"/>
-          <w:sz w:val="21"/>
-          <w:szCs w:val="21"/>
-          <w:lang w:val="es-ES" w:eastAsia="es-ES"/>
-        </w:rPr>
-        <w:t>d'un carré pris en paramètre</w:t>
-      </w:r>
-    </w:p>
-    <w:p>
-      <w:pPr>
-        <w:pStyle w:val="Prrafodelista"/>
-        <w:widowControl/>
-        <w:shd w:val="clear" w:color="auto" w:fill="1E1E1E"/>
-        <w:suppressAutoHyphens w:val="0"/>
-        <w:spacing w:line="285" w:lineRule="atLeast"/>
-        <w:rPr>
-          <w:rFonts w:ascii="Consolas" w:hAnsi="Consolas"/>
-          <w:color w:val="D4D4D4"/>
-          <w:sz w:val="21"/>
-          <w:szCs w:val="21"/>
-          <w:lang w:val="es-ES" w:eastAsia="es-ES"/>
-        </w:rPr>
-      </w:pPr>
-      <w:r>
-        <w:rPr>
-          <w:rFonts w:ascii="Consolas" w:hAnsi="Consolas"/>
-          <w:color w:val="CE9178"/>
-          <w:sz w:val="21"/>
-          <w:szCs w:val="21"/>
-          <w:lang w:val="es-ES" w:eastAsia="es-ES"/>
-        </w:rPr>
-        <w:t>    """</w:t>
-      </w:r>
-    </w:p>
-    <w:p>
-      <w:pPr>
-        <w:pStyle w:val="Prrafodelista"/>
-        <w:widowControl/>
-        <w:shd w:val="clear" w:color="auto" w:fill="1E1E1E"/>
-        <w:suppressAutoHyphens w:val="0"/>
-        <w:spacing w:line="285" w:lineRule="atLeast"/>
-        <w:rPr>
-          <w:rFonts w:ascii="Consolas" w:hAnsi="Consolas"/>
-          <w:color w:val="D4D4D4"/>
-          <w:sz w:val="21"/>
-          <w:szCs w:val="21"/>
-          <w:lang w:val="es-ES" w:eastAsia="es-ES"/>
-        </w:rPr>
-      </w:pPr>
-      <w:r>
-        <w:rPr>
-          <w:rFonts w:ascii="Consolas" w:hAnsi="Consolas"/>
-          <w:color w:val="D4D4D4"/>
-          <w:sz w:val="21"/>
-          <w:szCs w:val="21"/>
-          <w:lang w:val="es-ES" w:eastAsia="es-ES"/>
-        </w:rPr>
-        <w:t xml:space="preserve">    </w:t>
-      </w:r>
-      <w:r>
-        <w:rPr>
-          <w:rFonts w:ascii="Consolas" w:hAnsi="Consolas"/>
-          <w:color w:val="9CDCFE"/>
-          <w:sz w:val="21"/>
-          <w:szCs w:val="21"/>
-          <w:lang w:val="es-ES" w:eastAsia="es-ES"/>
-        </w:rPr>
         <w:t>somme</w:t>
       </w:r>
-      <w:r>
-        <w:rPr>
-          <w:rFonts w:ascii="Consolas" w:hAnsi="Consolas"/>
-          <w:color w:val="D4D4D4"/>
-          <w:sz w:val="21"/>
-          <w:szCs w:val="21"/>
-          <w:lang w:val="es-ES" w:eastAsia="es-ES"/>
-        </w:rPr>
-        <w:t xml:space="preserve"> = </w:t>
-      </w:r>
-      <w:r>
-        <w:rPr>
-          <w:rFonts w:ascii="Consolas" w:hAnsi="Consolas"/>
-          <w:color w:val="B5CEA8"/>
-          <w:sz w:val="21"/>
-          <w:szCs w:val="21"/>
-          <w:lang w:val="es-ES" w:eastAsia="es-ES"/>
-        </w:rPr>
-        <w:t>0</w:t>
-      </w:r>
-    </w:p>
-    <w:p>
-      <w:pPr>
-        <w:pStyle w:val="Prrafodelista"/>
-        <w:widowControl/>
-        <w:shd w:val="clear" w:color="auto" w:fill="1E1E1E"/>
-        <w:suppressAutoHyphens w:val="0"/>
-        <w:spacing w:line="285" w:lineRule="atLeast"/>
-        <w:rPr>
-          <w:rFonts w:ascii="Consolas" w:hAnsi="Consolas"/>
-          <w:color w:val="D4D4D4"/>
-          <w:sz w:val="21"/>
-          <w:szCs w:val="21"/>
-          <w:lang w:val="es-ES" w:eastAsia="es-ES"/>
-        </w:rPr>
-      </w:pPr>
-      <w:r>
-        <w:rPr>
-          <w:rFonts w:ascii="Consolas" w:hAnsi="Consolas"/>
-          <w:color w:val="D4D4D4"/>
-          <w:sz w:val="21"/>
-          <w:szCs w:val="21"/>
-          <w:lang w:val="es-ES" w:eastAsia="es-ES"/>
-        </w:rPr>
-        <w:t xml:space="preserve">    </w:t>
-      </w:r>
-      <w:r>
-        <w:rPr>
-          <w:rFonts w:ascii="Consolas" w:hAnsi="Consolas"/>
-          <w:color w:val="C586C0"/>
-          <w:sz w:val="21"/>
-          <w:szCs w:val="21"/>
-          <w:lang w:val="es-ES" w:eastAsia="es-ES"/>
-        </w:rPr>
-        <w:t>for</w:t>
-      </w:r>
-      <w:r>
-        <w:rPr>
-          <w:rFonts w:ascii="Consolas" w:hAnsi="Consolas"/>
-          <w:color w:val="D4D4D4"/>
-          <w:sz w:val="21"/>
-          <w:szCs w:val="21"/>
-          <w:lang w:val="es-ES" w:eastAsia="es-ES"/>
-        </w:rPr>
-        <w:t xml:space="preserve"> </w:t>
-      </w:r>
-      <w:r>
-        <w:rPr>
-          <w:rFonts w:ascii="Consolas" w:hAnsi="Consolas"/>
-          <w:color w:val="9CDCFE"/>
-          <w:sz w:val="21"/>
-          <w:szCs w:val="21"/>
-          <w:lang w:val="es-ES" w:eastAsia="es-ES"/>
-        </w:rPr>
-        <w:t>ligne</w:t>
-      </w:r>
-      <w:r>
-        <w:rPr>
-          <w:rFonts w:ascii="Consolas" w:hAnsi="Consolas"/>
-          <w:color w:val="D4D4D4"/>
-          <w:sz w:val="21"/>
-          <w:szCs w:val="21"/>
-          <w:lang w:val="es-ES" w:eastAsia="es-ES"/>
-        </w:rPr>
-        <w:t xml:space="preserve"> </w:t>
-      </w:r>
-      <w:r>
-        <w:rPr>
-          <w:rFonts w:ascii="Consolas" w:hAnsi="Consolas"/>
-          <w:color w:val="C586C0"/>
-          <w:sz w:val="21"/>
-          <w:szCs w:val="21"/>
-          <w:lang w:val="es-ES" w:eastAsia="es-ES"/>
-        </w:rPr>
-        <w:t>in</w:t>
-      </w:r>
-      <w:r>
-        <w:rPr>
-          <w:rFonts w:ascii="Consolas" w:hAnsi="Consolas"/>
-          <w:color w:val="D4D4D4"/>
-          <w:sz w:val="21"/>
-          <w:szCs w:val="21"/>
-          <w:lang w:val="es-ES" w:eastAsia="es-ES"/>
-        </w:rPr>
-        <w:t xml:space="preserve"> </w:t>
-      </w:r>
-      <w:r>
-        <w:rPr>
-          <w:rFonts w:ascii="Consolas" w:hAnsi="Consolas"/>
-          <w:color w:val="9CDCFE"/>
-          <w:sz w:val="21"/>
-          <w:szCs w:val="21"/>
-          <w:lang w:val="es-ES" w:eastAsia="es-ES"/>
-        </w:rPr>
-        <w:t>carre</w:t>
-      </w:r>
-      <w:r>
-        <w:rPr>
-          <w:rFonts w:ascii="Consolas" w:hAnsi="Consolas"/>
-          <w:color w:val="D4D4D4"/>
-          <w:sz w:val="21"/>
-          <w:szCs w:val="21"/>
-          <w:lang w:val="es-ES" w:eastAsia="es-ES"/>
-        </w:rPr>
-        <w:t>:</w:t>
-      </w:r>
-    </w:p>
-    <w:p>
-      <w:pPr>
-        <w:pStyle w:val="Prrafodelista"/>
-        <w:widowControl/>
-        <w:shd w:val="clear" w:color="auto" w:fill="1E1E1E"/>
-        <w:suppressAutoHyphens w:val="0"/>
-        <w:spacing w:line="285" w:lineRule="atLeast"/>
-        <w:rPr>
-          <w:rFonts w:ascii="Consolas" w:hAnsi="Consolas"/>
-          <w:color w:val="D4D4D4"/>
-          <w:sz w:val="21"/>
-          <w:szCs w:val="21"/>
-          <w:lang w:val="es-ES" w:eastAsia="es-ES"/>
-        </w:rPr>
-      </w:pPr>
-      <w:r>
-        <w:rPr>
-          <w:rFonts w:ascii="Consolas" w:hAnsi="Consolas"/>
-          <w:color w:val="D4D4D4"/>
-          <w:sz w:val="21"/>
-          <w:szCs w:val="21"/>
-          <w:lang w:val="es-ES" w:eastAsia="es-ES"/>
-        </w:rPr>
-        <w:t xml:space="preserve">        </w:t>
-      </w:r>
-      <w:r>
-        <w:rPr>
-          <w:rFonts w:ascii="Consolas" w:hAnsi="Consolas"/>
-          <w:color w:val="9CDCFE"/>
-          <w:sz w:val="21"/>
-          <w:szCs w:val="21"/>
-          <w:lang w:val="es-ES" w:eastAsia="es-ES"/>
-        </w:rPr>
-        <w:t>somme</w:t>
-      </w:r>
-      <w:r>
-        <w:rPr>
-          <w:rFonts w:ascii="Consolas" w:hAnsi="Consolas"/>
-          <w:color w:val="D4D4D4"/>
-          <w:sz w:val="21"/>
-          <w:szCs w:val="21"/>
-          <w:lang w:val="es-ES" w:eastAsia="es-ES"/>
-        </w:rPr>
-        <w:t xml:space="preserve"> += </w:t>
-      </w:r>
-      <w:r>
-        <w:rPr>
-          <w:rFonts w:ascii="Consolas" w:hAnsi="Consolas"/>
-          <w:color w:val="4EC9B0"/>
-          <w:sz w:val="21"/>
-          <w:szCs w:val="21"/>
-          <w:lang w:val="es-ES" w:eastAsia="es-ES"/>
-        </w:rPr>
-        <w:t>int</w:t>
-      </w:r>
-      <w:r>
-        <w:rPr>
-          <w:rFonts w:ascii="Consolas" w:hAnsi="Consolas"/>
-          <w:color w:val="D4D4D4"/>
-          <w:sz w:val="21"/>
-          <w:szCs w:val="21"/>
-          <w:lang w:val="es-ES" w:eastAsia="es-ES"/>
-        </w:rPr>
-        <w:t>(</w:t>
-      </w:r>
-      <w:r>
-        <w:rPr>
-          <w:rFonts w:ascii="Consolas" w:hAnsi="Consolas"/>
-          <w:color w:val="9CDCFE"/>
-          <w:sz w:val="21"/>
-          <w:szCs w:val="21"/>
-          <w:lang w:val="es-ES" w:eastAsia="es-ES"/>
-        </w:rPr>
-        <w:t>ligne</w:t>
-      </w:r>
-      <w:r>
-        <w:rPr>
-          <w:rFonts w:ascii="Consolas" w:hAnsi="Consolas"/>
-          <w:color w:val="D4D4D4"/>
-          <w:sz w:val="21"/>
-          <w:szCs w:val="21"/>
-          <w:lang w:val="es-ES" w:eastAsia="es-ES"/>
-        </w:rPr>
-        <w:t>[</w:t>
-      </w:r>
-      <w:r>
-        <w:rPr>
-          <w:rFonts w:ascii="Consolas" w:hAnsi="Consolas"/>
-          <w:color w:val="9CDCFE"/>
-          <w:sz w:val="21"/>
-          <w:szCs w:val="21"/>
-          <w:lang w:val="es-ES" w:eastAsia="es-ES"/>
-        </w:rPr>
-        <w:t>k</w:t>
-      </w:r>
-      <w:r>
-        <w:rPr>
-          <w:rFonts w:ascii="Consolas" w:hAnsi="Consolas"/>
-          <w:color w:val="D4D4D4"/>
-          <w:sz w:val="21"/>
-          <w:szCs w:val="21"/>
-          <w:lang w:val="es-ES" w:eastAsia="es-ES"/>
-        </w:rPr>
-        <w:t>])</w:t>
-      </w:r>
-    </w:p>
-    <w:p>
-      <w:pPr>
-        <w:pStyle w:val="Prrafodelista"/>
-        <w:widowControl/>
-        <w:shd w:val="clear" w:color="auto" w:fill="1E1E1E"/>
-        <w:suppressAutoHyphens w:val="0"/>
-        <w:spacing w:line="285" w:lineRule="atLeast"/>
-        <w:rPr>
-          <w:rFonts w:ascii="Consolas" w:hAnsi="Consolas"/>
-          <w:color w:val="D4D4D4"/>
-          <w:sz w:val="21"/>
-          <w:szCs w:val="21"/>
-          <w:lang w:val="es-ES" w:eastAsia="es-ES"/>
-        </w:rPr>
-      </w:pPr>
-      <w:r>
-        <w:rPr>
-          <w:rFonts w:ascii="Consolas" w:hAnsi="Consolas"/>
-          <w:color w:val="D4D4D4"/>
-          <w:sz w:val="21"/>
-          <w:szCs w:val="21"/>
-          <w:lang w:val="es-ES" w:eastAsia="es-ES"/>
-        </w:rPr>
-        <w:t xml:space="preserve">    </w:t>
-      </w:r>
-      <w:r>
-        <w:rPr>
-          <w:rFonts w:ascii="Consolas" w:hAnsi="Consolas"/>
-          <w:color w:val="C586C0"/>
-          <w:sz w:val="21"/>
-          <w:szCs w:val="21"/>
-          <w:lang w:val="es-ES" w:eastAsia="es-ES"/>
-        </w:rPr>
-        <w:t>return</w:t>
-      </w:r>
-      <w:r>
-        <w:rPr>
-          <w:rFonts w:ascii="Consolas" w:hAnsi="Consolas"/>
-          <w:color w:val="D4D4D4"/>
-          <w:sz w:val="21"/>
-          <w:szCs w:val="21"/>
-          <w:lang w:val="es-ES" w:eastAsia="es-ES"/>
-        </w:rPr>
-        <w:t xml:space="preserve"> </w:t>
-      </w:r>
-      <w:r>
-        <w:rPr>
-          <w:rFonts w:ascii="Consolas" w:hAnsi="Consolas"/>
-          <w:color w:val="9CDCFE"/>
-          <w:sz w:val="21"/>
-          <w:szCs w:val="21"/>
-          <w:lang w:val="es-ES" w:eastAsia="es-ES"/>
-        </w:rPr>
-        <w:t>somme</w:t>
-      </w:r>
+      <w:proofErr w:type="spellEnd"/>
     </w:p>
     <w:p>
       <w:pPr>
@@ -4469,14 +4900,14 @@
         <v:path o:extrusionok="f" gradientshapeok="t" o:connecttype="rect"/>
         <o:lock v:ext="edit" aspectratio="t"/>
       </v:shapetype>
-      <v:shape id="_x0000_i3890" type="#_x0000_t75" style="width:82.5pt;height:82.5pt" o:bullet="t">
+      <v:shape id="_x0000_i1450" type="#_x0000_t75" style="width:82.75pt;height:82.75pt" o:bullet="t">
         <v:imagedata r:id="rId1" o:title="logocampus"/>
       </v:shape>
     </w:pict>
   </w:numPicBullet>
   <w:numPicBullet w:numPicBulletId="1">
     <w:pict>
-      <v:shape id="_x0000_i3891" type="#_x0000_t75" style="width:10.5pt;height:10.5pt" o:bullet="t">
+      <v:shape id="_x0000_i1451" type="#_x0000_t75" style="width:10.75pt;height:10.75pt" o:bullet="t">
         <v:imagedata r:id="rId2" o:title="flechorange"/>
       </v:shape>
     </w:pict>
@@ -6157,7 +6588,6 @@
     <w:lsdException w:name="Table Web 2" w:semiHidden="1" w:unhideWhenUsed="1"/>
     <w:lsdException w:name="Table Web 3" w:semiHidden="1" w:unhideWhenUsed="1"/>
     <w:lsdException w:name="Balloon Text" w:semiHidden="1" w:unhideWhenUsed="1"/>
-    <w:lsdException w:name="Table Grid" w:semiHidden="1" w:unhideWhenUsed="1"/>
     <w:lsdException w:name="Table Theme" w:semiHidden="1" w:unhideWhenUsed="1"/>
     <w:lsdException w:name="Placeholder Text" w:semiHidden="1" w:uiPriority="99"/>
     <w:lsdException w:name="No Spacing" w:uiPriority="1" w:qFormat="1"/>

</xml_diff>